<commit_message>
Removed 'alternative' from ssd headers since not 'altnerative'
</commit_message>
<xml_diff>
--- a/Assignment2.docx
+++ b/Assignment2.docx
@@ -1,6 +1,6 @@
 
 <file path=word/document.xml><?xml version="1.0" encoding="utf-8"?>
-<w:document xmlns:wpc="http://schemas.microsoft.com/office/word/2010/wordprocessingCanvas" xmlns:mc="http://schemas.openxmlformats.org/markup-compatibility/2006" xmlns:o="urn:schemas-microsoft-com:office:office" xmlns:r="http://schemas.openxmlformats.org/officeDocument/2006/relationships" xmlns:m="http://schemas.openxmlformats.org/officeDocument/2006/math" xmlns:v="urn:schemas-microsoft-com:vml" xmlns:wp14="http://schemas.microsoft.com/office/word/2010/wordprocessingDrawing" xmlns:wp="http://schemas.openxmlformats.org/drawingml/2006/wordprocessingDrawing" xmlns:w10="urn:schemas-microsoft-com:office:word" xmlns:w="http://schemas.openxmlformats.org/wordprocessingml/2006/main" xmlns:w14="http://schemas.microsoft.com/office/word/2010/wordml" xmlns:w15="http://schemas.microsoft.com/office/word/2012/wordml" xmlns:wpg="http://schemas.microsoft.com/office/word/2010/wordprocessingGroup" xmlns:wpi="http://schemas.microsoft.com/office/word/2010/wordprocessingInk" xmlns:wne="http://schemas.microsoft.com/office/word/2006/wordml" xmlns:wps="http://schemas.microsoft.com/office/word/2010/wordprocessingShape" mc:Ignorable="w14 w15 wp14">
+<w:document xmlns:wpc="http://schemas.microsoft.com/office/word/2010/wordprocessingCanvas" xmlns:mo="http://schemas.microsoft.com/office/mac/office/2008/main" xmlns:mc="http://schemas.openxmlformats.org/markup-compatibility/2006" xmlns:mv="urn:schemas-microsoft-com:mac:vml" xmlns:o="urn:schemas-microsoft-com:office:office" xmlns:r="http://schemas.openxmlformats.org/officeDocument/2006/relationships" xmlns:m="http://schemas.openxmlformats.org/officeDocument/2006/math" xmlns:v="urn:schemas-microsoft-com:vml" xmlns:wp14="http://schemas.microsoft.com/office/word/2010/wordprocessingDrawing" xmlns:wp="http://schemas.openxmlformats.org/drawingml/2006/wordprocessingDrawing" xmlns:w10="urn:schemas-microsoft-com:office:word" xmlns:w="http://schemas.openxmlformats.org/wordprocessingml/2006/main" xmlns:w14="http://schemas.microsoft.com/office/word/2010/wordml" xmlns:wpg="http://schemas.microsoft.com/office/word/2010/wordprocessingGroup" xmlns:wpi="http://schemas.microsoft.com/office/word/2010/wordprocessingInk" xmlns:wne="http://schemas.microsoft.com/office/word/2006/wordml" xmlns:wps="http://schemas.microsoft.com/office/word/2010/wordprocessingShape" mc:Ignorable="w14 wp14">
   <w:body>
     <w:p>
       <w:pPr>
@@ -94,7 +94,7 @@
               </wp:anchor>
             </w:drawing>
           </mc:Choice>
-          <mc:Fallback>
+          <mc:Fallback xmlns:w15="http://schemas.microsoft.com/office/word/2012/wordml">
             <w:pict>
               <v:shapetype w14:anchorId="1706224A" id="_x0000_t202" coordsize="21600,21600" o:spt="202" path="m,l,21600r21600,l21600,xe">
                 <v:stroke joinstyle="miter"/>
@@ -156,7 +156,7 @@
                     <pic:cNvPicPr/>
                   </pic:nvPicPr>
                   <pic:blipFill rotWithShape="1">
-                    <a:blip r:embed="rId7">
+                    <a:blip r:embed="rId8">
                       <a:extLst>
                         <a:ext uri="{28A0092B-C50C-407E-A947-70E740481C1C}">
                           <a14:useLocalDpi xmlns:a14="http://schemas.microsoft.com/office/drawing/2010/main" val="0"/>
@@ -178,7 +178,7 @@
                       <a:noFill/>
                     </a:ln>
                     <a:extLst>
-                      <a:ext uri="{53640926-AAD7-44D8-BBD7-CCE9431645EC}">
+                      <a:ext uri="{53640926-AAD7-44d8-BBD7-CCE9431645EC}">
                         <a14:shadowObscured xmlns:a14="http://schemas.microsoft.com/office/drawing/2010/main"/>
                       </a:ext>
                     </a:extLst>
@@ -203,8 +203,6 @@
         </w:rPr>
         <w:t>Architecture Diagram:</w:t>
       </w:r>
-      <w:bookmarkStart w:id="0" w:name="_GoBack"/>
-      <w:bookmarkEnd w:id="0"/>
     </w:p>
     <w:p>
       <w:pPr>
@@ -255,25 +253,7 @@
           <w:sz w:val="40"/>
           <w:szCs w:val="40"/>
         </w:rPr>
-        <w:t xml:space="preserve">tem Sequence Diagram: Process </w:t>
-      </w:r>
-      <w:proofErr w:type="gramStart"/>
-      <w:r>
-        <w:rPr>
-          <w:b/>
-          <w:sz w:val="40"/>
-          <w:szCs w:val="40"/>
-        </w:rPr>
-        <w:t>Hiring</w:t>
-      </w:r>
-      <w:proofErr w:type="gramEnd"/>
-      <w:r>
-        <w:rPr>
-          <w:b/>
-          <w:sz w:val="40"/>
-          <w:szCs w:val="40"/>
-        </w:rPr>
-        <w:t xml:space="preserve"> an employee</w:t>
+        <w:t>tem Sequence Diagram: Process Hiring an employee</w:t>
       </w:r>
     </w:p>
     <w:p/>
@@ -298,7 +278,7 @@
                     <pic:cNvPicPr/>
                   </pic:nvPicPr>
                   <pic:blipFill>
-                    <a:blip r:embed="rId8"/>
+                    <a:blip r:embed="rId9"/>
                     <a:stretch>
                       <a:fillRect/>
                     </a:stretch>
@@ -1085,23 +1065,7 @@
           <w:rFonts w:ascii="Arial" w:eastAsia="Times New Roman" w:hAnsi="Arial" w:cs="Arial"/>
           <w:color w:val="000000"/>
         </w:rPr>
-        <w:t>System defines parameters for a password. (</w:t>
-      </w:r>
-      <w:proofErr w:type="spellStart"/>
-      <w:r>
-        <w:rPr>
-          <w:rFonts w:ascii="Arial" w:eastAsia="Times New Roman" w:hAnsi="Arial" w:cs="Arial"/>
-          <w:color w:val="000000"/>
-        </w:rPr>
-        <w:t>ie</w:t>
-      </w:r>
-      <w:proofErr w:type="spellEnd"/>
-      <w:r>
-        <w:rPr>
-          <w:rFonts w:ascii="Arial" w:eastAsia="Times New Roman" w:hAnsi="Arial" w:cs="Arial"/>
-          <w:color w:val="000000"/>
-        </w:rPr>
-        <w:t>. must be x characters long, and contain y special characters)</w:t>
+        <w:t>System defines parameters for a password. (ie. must be x characters long, and contain y special characters)</w:t>
       </w:r>
     </w:p>
     <w:p>
@@ -1307,7 +1271,7 @@
                     </pic:cNvPicPr>
                   </pic:nvPicPr>
                   <pic:blipFill>
-                    <a:blip r:embed="rId9">
+                    <a:blip r:embed="rId10">
                       <a:extLst>
                         <a:ext uri="{28A0092B-C50C-407E-A947-70E740481C1C}">
                           <a14:useLocalDpi xmlns:a14="http://schemas.microsoft.com/office/drawing/2010/main" val="0"/>
@@ -2098,7 +2062,7 @@
                     <pic:cNvPicPr/>
                   </pic:nvPicPr>
                   <pic:blipFill>
-                    <a:blip r:embed="rId10"/>
+                    <a:blip r:embed="rId11"/>
                     <a:stretch>
                       <a:fillRect/>
                     </a:stretch>
@@ -2571,24 +2535,23 @@
           <w:color w:val="000000"/>
         </w:rPr>
         <w:tab/>
-      </w:r>
-      <w:proofErr w:type="spellStart"/>
+        <w:t xml:space="preserve">i. </w:t>
+      </w:r>
       <w:proofErr w:type="gramStart"/>
       <w:r>
         <w:rPr>
           <w:rFonts w:ascii="Arial" w:eastAsia="Times New Roman" w:hAnsi="Arial" w:cs="Arial"/>
           <w:color w:val="000000"/>
         </w:rPr>
-        <w:t>i</w:t>
-      </w:r>
-      <w:proofErr w:type="spellEnd"/>
+        <w:t>employee</w:t>
+      </w:r>
       <w:proofErr w:type="gramEnd"/>
       <w:r>
         <w:rPr>
           <w:rFonts w:ascii="Arial" w:eastAsia="Times New Roman" w:hAnsi="Arial" w:cs="Arial"/>
           <w:color w:val="000000"/>
         </w:rPr>
-        <w:t>. employee given option to reset either username or password</w:t>
+        <w:t xml:space="preserve"> given option to reset either username or password</w:t>
       </w:r>
     </w:p>
     <w:p>
@@ -2962,7 +2925,7 @@
                     </pic:cNvPicPr>
                   </pic:nvPicPr>
                   <pic:blipFill>
-                    <a:blip r:embed="rId11">
+                    <a:blip r:embed="rId12">
                       <a:extLst>
                         <a:ext uri="{28A0092B-C50C-407E-A947-70E740481C1C}">
                           <a14:useLocalDpi xmlns:a14="http://schemas.microsoft.com/office/drawing/2010/main" val="0"/>
@@ -3041,7 +3004,7 @@
                     </pic:cNvPicPr>
                   </pic:nvPicPr>
                   <pic:blipFill>
-                    <a:blip r:embed="rId12">
+                    <a:blip r:embed="rId13">
                       <a:extLst>
                         <a:ext uri="{28A0092B-C50C-407E-A947-70E740481C1C}">
                           <a14:useLocalDpi xmlns:a14="http://schemas.microsoft.com/office/drawing/2010/main" val="0"/>
@@ -3622,21 +3585,12 @@
         </w:rPr>
         <w:t>                               </w:t>
       </w:r>
-      <w:proofErr w:type="spellStart"/>
-      <w:r>
-        <w:rPr>
-          <w:rFonts w:ascii="Arial" w:eastAsia="Times New Roman" w:hAnsi="Arial" w:cs="Arial"/>
-          <w:color w:val="000000"/>
-        </w:rPr>
-        <w:t>i</w:t>
-      </w:r>
-      <w:proofErr w:type="spellEnd"/>
-      <w:r>
-        <w:rPr>
-          <w:rFonts w:ascii="Arial" w:eastAsia="Times New Roman" w:hAnsi="Arial" w:cs="Arial"/>
-          <w:color w:val="000000"/>
-        </w:rPr>
-        <w:t>.</w:t>
+      <w:r>
+        <w:rPr>
+          <w:rFonts w:ascii="Arial" w:eastAsia="Times New Roman" w:hAnsi="Arial" w:cs="Arial"/>
+          <w:color w:val="000000"/>
+        </w:rPr>
+        <w:t>i.</w:t>
       </w:r>
       <w:r>
         <w:rPr>
@@ -3960,21 +3914,12 @@
         </w:rPr>
         <w:t>                               </w:t>
       </w:r>
-      <w:proofErr w:type="spellStart"/>
-      <w:r>
-        <w:rPr>
-          <w:rFonts w:ascii="Arial" w:eastAsia="Times New Roman" w:hAnsi="Arial" w:cs="Arial"/>
-          <w:color w:val="000000"/>
-        </w:rPr>
-        <w:t>i</w:t>
-      </w:r>
-      <w:proofErr w:type="spellEnd"/>
-      <w:r>
-        <w:rPr>
-          <w:rFonts w:ascii="Arial" w:eastAsia="Times New Roman" w:hAnsi="Arial" w:cs="Arial"/>
-          <w:color w:val="000000"/>
-        </w:rPr>
-        <w:t>.</w:t>
+      <w:r>
+        <w:rPr>
+          <w:rFonts w:ascii="Arial" w:eastAsia="Times New Roman" w:hAnsi="Arial" w:cs="Arial"/>
+          <w:color w:val="000000"/>
+        </w:rPr>
+        <w:t>i.</w:t>
       </w:r>
       <w:r>
         <w:rPr>
@@ -4128,21 +4073,12 @@
         </w:rPr>
         <w:t>                               </w:t>
       </w:r>
-      <w:proofErr w:type="spellStart"/>
-      <w:r>
-        <w:rPr>
-          <w:rFonts w:ascii="Arial" w:eastAsia="Times New Roman" w:hAnsi="Arial" w:cs="Arial"/>
-          <w:color w:val="000000"/>
-        </w:rPr>
-        <w:t>i</w:t>
-      </w:r>
-      <w:proofErr w:type="spellEnd"/>
-      <w:r>
-        <w:rPr>
-          <w:rFonts w:ascii="Arial" w:eastAsia="Times New Roman" w:hAnsi="Arial" w:cs="Arial"/>
-          <w:color w:val="000000"/>
-        </w:rPr>
-        <w:t>.</w:t>
+      <w:r>
+        <w:rPr>
+          <w:rFonts w:ascii="Arial" w:eastAsia="Times New Roman" w:hAnsi="Arial" w:cs="Arial"/>
+          <w:color w:val="000000"/>
+        </w:rPr>
+        <w:t>i.</w:t>
       </w:r>
       <w:r>
         <w:rPr>
@@ -4465,21 +4401,12 @@
         <w:lastRenderedPageBreak/>
         <w:t>                               </w:t>
       </w:r>
-      <w:proofErr w:type="spellStart"/>
-      <w:r>
-        <w:rPr>
-          <w:rFonts w:ascii="Arial" w:eastAsia="Times New Roman" w:hAnsi="Arial" w:cs="Arial"/>
-          <w:color w:val="000000"/>
-        </w:rPr>
-        <w:t>i</w:t>
-      </w:r>
-      <w:proofErr w:type="spellEnd"/>
-      <w:r>
-        <w:rPr>
-          <w:rFonts w:ascii="Arial" w:eastAsia="Times New Roman" w:hAnsi="Arial" w:cs="Arial"/>
-          <w:color w:val="000000"/>
-        </w:rPr>
-        <w:t>.</w:t>
+      <w:r>
+        <w:rPr>
+          <w:rFonts w:ascii="Arial" w:eastAsia="Times New Roman" w:hAnsi="Arial" w:cs="Arial"/>
+          <w:color w:val="000000"/>
+        </w:rPr>
+        <w:t>i.</w:t>
       </w:r>
       <w:r>
         <w:rPr>
@@ -4801,21 +4728,12 @@
         </w:rPr>
         <w:t>                               </w:t>
       </w:r>
-      <w:proofErr w:type="spellStart"/>
-      <w:r>
-        <w:rPr>
-          <w:rFonts w:ascii="Arial" w:eastAsia="Times New Roman" w:hAnsi="Arial" w:cs="Arial"/>
-          <w:color w:val="000000"/>
-        </w:rPr>
-        <w:t>i</w:t>
-      </w:r>
-      <w:proofErr w:type="spellEnd"/>
-      <w:r>
-        <w:rPr>
-          <w:rFonts w:ascii="Arial" w:eastAsia="Times New Roman" w:hAnsi="Arial" w:cs="Arial"/>
-          <w:color w:val="000000"/>
-        </w:rPr>
-        <w:t>.</w:t>
+      <w:r>
+        <w:rPr>
+          <w:rFonts w:ascii="Arial" w:eastAsia="Times New Roman" w:hAnsi="Arial" w:cs="Arial"/>
+          <w:color w:val="000000"/>
+        </w:rPr>
+        <w:t>i.</w:t>
       </w:r>
       <w:r>
         <w:rPr>
@@ -5060,7 +4978,7 @@
                     </pic:cNvPicPr>
                   </pic:nvPicPr>
                   <pic:blipFill>
-                    <a:blip r:embed="rId13">
+                    <a:blip r:embed="rId14">
                       <a:extLst>
                         <a:ext uri="{28A0092B-C50C-407E-A947-70E740481C1C}">
                           <a14:useLocalDpi xmlns:a14="http://schemas.microsoft.com/office/drawing/2010/main" val="0"/>
@@ -5157,7 +5075,7 @@
                     </pic:cNvPicPr>
                   </pic:nvPicPr>
                   <pic:blipFill>
-                    <a:blip r:embed="rId12">
+                    <a:blip r:embed="rId13">
                       <a:extLst>
                         <a:ext uri="{28A0092B-C50C-407E-A947-70E740481C1C}">
                           <a14:useLocalDpi xmlns:a14="http://schemas.microsoft.com/office/drawing/2010/main" val="0"/>
@@ -5693,21 +5611,12 @@
         </w:rPr>
         <w:t>                              </w:t>
       </w:r>
-      <w:proofErr w:type="spellStart"/>
-      <w:r>
-        <w:rPr>
-          <w:rFonts w:ascii="Arial" w:eastAsia="Times New Roman" w:hAnsi="Arial" w:cs="Arial"/>
-          <w:color w:val="000000"/>
-        </w:rPr>
-        <w:t>i</w:t>
-      </w:r>
-      <w:proofErr w:type="spellEnd"/>
-      <w:r>
-        <w:rPr>
-          <w:rFonts w:ascii="Arial" w:eastAsia="Times New Roman" w:hAnsi="Arial" w:cs="Arial"/>
-          <w:color w:val="000000"/>
-        </w:rPr>
-        <w:t>.</w:t>
+      <w:r>
+        <w:rPr>
+          <w:rFonts w:ascii="Arial" w:eastAsia="Times New Roman" w:hAnsi="Arial" w:cs="Arial"/>
+          <w:color w:val="000000"/>
+        </w:rPr>
+        <w:t>i.</w:t>
       </w:r>
       <w:r>
         <w:rPr>
@@ -6031,21 +5940,12 @@
         </w:rPr>
         <w:t>                               </w:t>
       </w:r>
-      <w:proofErr w:type="spellStart"/>
-      <w:r>
-        <w:rPr>
-          <w:rFonts w:ascii="Arial" w:eastAsia="Times New Roman" w:hAnsi="Arial" w:cs="Arial"/>
-          <w:color w:val="000000"/>
-        </w:rPr>
-        <w:t>i</w:t>
-      </w:r>
-      <w:proofErr w:type="spellEnd"/>
-      <w:r>
-        <w:rPr>
-          <w:rFonts w:ascii="Arial" w:eastAsia="Times New Roman" w:hAnsi="Arial" w:cs="Arial"/>
-          <w:color w:val="000000"/>
-        </w:rPr>
-        <w:t>.</w:t>
+      <w:r>
+        <w:rPr>
+          <w:rFonts w:ascii="Arial" w:eastAsia="Times New Roman" w:hAnsi="Arial" w:cs="Arial"/>
+          <w:color w:val="000000"/>
+        </w:rPr>
+        <w:t>i.</w:t>
       </w:r>
       <w:r>
         <w:rPr>
@@ -6138,23 +6038,7 @@
           <w:color w:val="000000"/>
         </w:rPr>
         <w:tab/>
-        <w:t>       </w:t>
-      </w:r>
-      <w:proofErr w:type="spellStart"/>
-      <w:r>
-        <w:rPr>
-          <w:rFonts w:ascii="Arial" w:eastAsia="Times New Roman" w:hAnsi="Arial" w:cs="Arial"/>
-          <w:color w:val="000000"/>
-        </w:rPr>
-        <w:t>i</w:t>
-      </w:r>
-      <w:proofErr w:type="spellEnd"/>
-      <w:r>
-        <w:rPr>
-          <w:rFonts w:ascii="Arial" w:eastAsia="Times New Roman" w:hAnsi="Arial" w:cs="Arial"/>
-          <w:color w:val="000000"/>
-        </w:rPr>
-        <w:t>.</w:t>
+        <w:t>       i.</w:t>
       </w:r>
       <w:r>
         <w:rPr>
@@ -6223,23 +6107,7 @@
           <w:color w:val="000000"/>
         </w:rPr>
         <w:tab/>
-        <w:t>       </w:t>
-      </w:r>
-      <w:proofErr w:type="spellStart"/>
-      <w:r>
-        <w:rPr>
-          <w:rFonts w:ascii="Arial" w:eastAsia="Times New Roman" w:hAnsi="Arial" w:cs="Arial"/>
-          <w:color w:val="000000"/>
-        </w:rPr>
-        <w:t>i</w:t>
-      </w:r>
-      <w:proofErr w:type="spellEnd"/>
-      <w:r>
-        <w:rPr>
-          <w:rFonts w:ascii="Arial" w:eastAsia="Times New Roman" w:hAnsi="Arial" w:cs="Arial"/>
-          <w:color w:val="000000"/>
-        </w:rPr>
-        <w:t>.</w:t>
+        <w:t>       i.</w:t>
       </w:r>
       <w:r>
         <w:rPr>
@@ -6508,7 +6376,7 @@
                     </pic:cNvPicPr>
                   </pic:nvPicPr>
                   <pic:blipFill>
-                    <a:blip r:embed="rId14">
+                    <a:blip r:embed="rId15">
                       <a:extLst>
                         <a:ext uri="{28A0092B-C50C-407E-A947-70E740481C1C}">
                           <a14:useLocalDpi xmlns:a14="http://schemas.microsoft.com/office/drawing/2010/main" val="0"/>
@@ -6605,7 +6473,7 @@
                     </pic:cNvPicPr>
                   </pic:nvPicPr>
                   <pic:blipFill>
-                    <a:blip r:embed="rId12">
+                    <a:blip r:embed="rId13">
                       <a:extLst>
                         <a:ext uri="{28A0092B-C50C-407E-A947-70E740481C1C}">
                           <a14:useLocalDpi xmlns:a14="http://schemas.microsoft.com/office/drawing/2010/main" val="0"/>
@@ -7166,21 +7034,12 @@
         </w:rPr>
         <w:t>                              </w:t>
       </w:r>
-      <w:proofErr w:type="spellStart"/>
-      <w:r>
-        <w:rPr>
-          <w:rFonts w:ascii="Arial" w:eastAsia="Times New Roman" w:hAnsi="Arial" w:cs="Arial"/>
-          <w:color w:val="000000"/>
-        </w:rPr>
-        <w:t>i</w:t>
-      </w:r>
-      <w:proofErr w:type="spellEnd"/>
-      <w:r>
-        <w:rPr>
-          <w:rFonts w:ascii="Arial" w:eastAsia="Times New Roman" w:hAnsi="Arial" w:cs="Arial"/>
-          <w:color w:val="000000"/>
-        </w:rPr>
-        <w:t>.</w:t>
+      <w:r>
+        <w:rPr>
+          <w:rFonts w:ascii="Arial" w:eastAsia="Times New Roman" w:hAnsi="Arial" w:cs="Arial"/>
+          <w:color w:val="000000"/>
+        </w:rPr>
+        <w:t>i.</w:t>
       </w:r>
       <w:r>
         <w:rPr>
@@ -7504,21 +7363,12 @@
         </w:rPr>
         <w:t>                               </w:t>
       </w:r>
-      <w:proofErr w:type="spellStart"/>
-      <w:r>
-        <w:rPr>
-          <w:rFonts w:ascii="Arial" w:eastAsia="Times New Roman" w:hAnsi="Arial" w:cs="Arial"/>
-          <w:color w:val="000000"/>
-        </w:rPr>
-        <w:t>i</w:t>
-      </w:r>
-      <w:proofErr w:type="spellEnd"/>
-      <w:r>
-        <w:rPr>
-          <w:rFonts w:ascii="Arial" w:eastAsia="Times New Roman" w:hAnsi="Arial" w:cs="Arial"/>
-          <w:color w:val="000000"/>
-        </w:rPr>
-        <w:t>.</w:t>
+      <w:r>
+        <w:rPr>
+          <w:rFonts w:ascii="Arial" w:eastAsia="Times New Roman" w:hAnsi="Arial" w:cs="Arial"/>
+          <w:color w:val="000000"/>
+        </w:rPr>
+        <w:t>i.</w:t>
       </w:r>
       <w:r>
         <w:rPr>
@@ -7611,23 +7461,7 @@
           <w:color w:val="000000"/>
         </w:rPr>
         <w:tab/>
-        <w:t>       </w:t>
-      </w:r>
-      <w:proofErr w:type="spellStart"/>
-      <w:r>
-        <w:rPr>
-          <w:rFonts w:ascii="Arial" w:eastAsia="Times New Roman" w:hAnsi="Arial" w:cs="Arial"/>
-          <w:color w:val="000000"/>
-        </w:rPr>
-        <w:t>i</w:t>
-      </w:r>
-      <w:proofErr w:type="spellEnd"/>
-      <w:r>
-        <w:rPr>
-          <w:rFonts w:ascii="Arial" w:eastAsia="Times New Roman" w:hAnsi="Arial" w:cs="Arial"/>
-          <w:color w:val="000000"/>
-        </w:rPr>
-        <w:t>.</w:t>
+        <w:t>       i.</w:t>
       </w:r>
       <w:r>
         <w:rPr>
@@ -7696,23 +7530,7 @@
           <w:color w:val="000000"/>
         </w:rPr>
         <w:tab/>
-        <w:t>       </w:t>
-      </w:r>
-      <w:proofErr w:type="spellStart"/>
-      <w:r>
-        <w:rPr>
-          <w:rFonts w:ascii="Arial" w:eastAsia="Times New Roman" w:hAnsi="Arial" w:cs="Arial"/>
-          <w:color w:val="000000"/>
-        </w:rPr>
-        <w:t>i</w:t>
-      </w:r>
-      <w:proofErr w:type="spellEnd"/>
-      <w:r>
-        <w:rPr>
-          <w:rFonts w:ascii="Arial" w:eastAsia="Times New Roman" w:hAnsi="Arial" w:cs="Arial"/>
-          <w:color w:val="000000"/>
-        </w:rPr>
-        <w:t>.</w:t>
+        <w:t>       i.</w:t>
       </w:r>
       <w:r>
         <w:rPr>
@@ -7979,7 +7797,7 @@
                     </pic:cNvPicPr>
                   </pic:nvPicPr>
                   <pic:blipFill>
-                    <a:blip r:embed="rId15">
+                    <a:blip r:embed="rId16">
                       <a:extLst>
                         <a:ext uri="{28A0092B-C50C-407E-A947-70E740481C1C}">
                           <a14:useLocalDpi xmlns:a14="http://schemas.microsoft.com/office/drawing/2010/main" val="0"/>
@@ -8076,7 +7894,7 @@
                     </pic:cNvPicPr>
                   </pic:nvPicPr>
                   <pic:blipFill>
-                    <a:blip r:embed="rId16">
+                    <a:blip r:embed="rId17">
                       <a:extLst>
                         <a:ext uri="{28A0092B-C50C-407E-A947-70E740481C1C}">
                           <a14:useLocalDpi xmlns:a14="http://schemas.microsoft.com/office/drawing/2010/main" val="0"/>
@@ -8589,21 +8407,12 @@
         </w:rPr>
         <w:t>                               </w:t>
       </w:r>
-      <w:proofErr w:type="spellStart"/>
-      <w:r>
-        <w:rPr>
-          <w:rFonts w:ascii="Arial" w:eastAsia="Times New Roman" w:hAnsi="Arial" w:cs="Arial"/>
-          <w:color w:val="000000"/>
-        </w:rPr>
-        <w:t>i</w:t>
-      </w:r>
-      <w:proofErr w:type="spellEnd"/>
-      <w:r>
-        <w:rPr>
-          <w:rFonts w:ascii="Arial" w:eastAsia="Times New Roman" w:hAnsi="Arial" w:cs="Arial"/>
-          <w:color w:val="000000"/>
-        </w:rPr>
-        <w:t>.</w:t>
+      <w:r>
+        <w:rPr>
+          <w:rFonts w:ascii="Arial" w:eastAsia="Times New Roman" w:hAnsi="Arial" w:cs="Arial"/>
+          <w:color w:val="000000"/>
+        </w:rPr>
+        <w:t>i.</w:t>
       </w:r>
       <w:r>
         <w:rPr>
@@ -8927,21 +8736,12 @@
         </w:rPr>
         <w:t>                               </w:t>
       </w:r>
-      <w:proofErr w:type="spellStart"/>
-      <w:r>
-        <w:rPr>
-          <w:rFonts w:ascii="Arial" w:eastAsia="Times New Roman" w:hAnsi="Arial" w:cs="Arial"/>
-          <w:color w:val="000000"/>
-        </w:rPr>
-        <w:t>i</w:t>
-      </w:r>
-      <w:proofErr w:type="spellEnd"/>
-      <w:r>
-        <w:rPr>
-          <w:rFonts w:ascii="Arial" w:eastAsia="Times New Roman" w:hAnsi="Arial" w:cs="Arial"/>
-          <w:color w:val="000000"/>
-        </w:rPr>
-        <w:t>.</w:t>
+      <w:r>
+        <w:rPr>
+          <w:rFonts w:ascii="Arial" w:eastAsia="Times New Roman" w:hAnsi="Arial" w:cs="Arial"/>
+          <w:color w:val="000000"/>
+        </w:rPr>
+        <w:t>i.</w:t>
       </w:r>
       <w:r>
         <w:rPr>
@@ -9095,21 +8895,12 @@
         </w:rPr>
         <w:t>                               </w:t>
       </w:r>
-      <w:proofErr w:type="spellStart"/>
-      <w:r>
-        <w:rPr>
-          <w:rFonts w:ascii="Arial" w:eastAsia="Times New Roman" w:hAnsi="Arial" w:cs="Arial"/>
-          <w:color w:val="000000"/>
-        </w:rPr>
-        <w:t>i</w:t>
-      </w:r>
-      <w:proofErr w:type="spellEnd"/>
-      <w:r>
-        <w:rPr>
-          <w:rFonts w:ascii="Arial" w:eastAsia="Times New Roman" w:hAnsi="Arial" w:cs="Arial"/>
-          <w:color w:val="000000"/>
-        </w:rPr>
-        <w:t>.</w:t>
+      <w:r>
+        <w:rPr>
+          <w:rFonts w:ascii="Arial" w:eastAsia="Times New Roman" w:hAnsi="Arial" w:cs="Arial"/>
+          <w:color w:val="000000"/>
+        </w:rPr>
+        <w:t>i.</w:t>
       </w:r>
       <w:r>
         <w:rPr>
@@ -9289,21 +9080,12 @@
         </w:rPr>
         <w:t>                   </w:t>
       </w:r>
-      <w:proofErr w:type="spellStart"/>
-      <w:r>
-        <w:rPr>
-          <w:rFonts w:ascii="Arial" w:eastAsia="Times New Roman" w:hAnsi="Arial" w:cs="Arial"/>
-          <w:color w:val="000000"/>
-        </w:rPr>
-        <w:t>i</w:t>
-      </w:r>
-      <w:proofErr w:type="spellEnd"/>
-      <w:r>
-        <w:rPr>
-          <w:rFonts w:ascii="Arial" w:eastAsia="Times New Roman" w:hAnsi="Arial" w:cs="Arial"/>
-          <w:color w:val="000000"/>
-        </w:rPr>
-        <w:t>.</w:t>
+      <w:r>
+        <w:rPr>
+          <w:rFonts w:ascii="Arial" w:eastAsia="Times New Roman" w:hAnsi="Arial" w:cs="Arial"/>
+          <w:color w:val="000000"/>
+        </w:rPr>
+        <w:t>i.</w:t>
       </w:r>
       <w:r>
         <w:rPr>
@@ -9516,21 +9298,12 @@
         </w:rPr>
         <w:t>       </w:t>
       </w:r>
-      <w:proofErr w:type="spellStart"/>
-      <w:r>
-        <w:rPr>
-          <w:rFonts w:ascii="Arial" w:eastAsia="Times New Roman" w:hAnsi="Arial" w:cs="Arial"/>
-          <w:color w:val="000000"/>
-        </w:rPr>
-        <w:t>i</w:t>
-      </w:r>
-      <w:proofErr w:type="spellEnd"/>
-      <w:r>
-        <w:rPr>
-          <w:rFonts w:ascii="Arial" w:eastAsia="Times New Roman" w:hAnsi="Arial" w:cs="Arial"/>
-          <w:color w:val="000000"/>
-        </w:rPr>
-        <w:t>.</w:t>
+      <w:r>
+        <w:rPr>
+          <w:rFonts w:ascii="Arial" w:eastAsia="Times New Roman" w:hAnsi="Arial" w:cs="Arial"/>
+          <w:color w:val="000000"/>
+        </w:rPr>
+        <w:t>i.</w:t>
       </w:r>
       <w:r>
         <w:rPr>
@@ -9628,21 +9401,12 @@
         </w:rPr>
         <w:t>       </w:t>
       </w:r>
-      <w:proofErr w:type="spellStart"/>
-      <w:r>
-        <w:rPr>
-          <w:rFonts w:ascii="Arial" w:eastAsia="Times New Roman" w:hAnsi="Arial" w:cs="Arial"/>
-          <w:color w:val="000000"/>
-        </w:rPr>
-        <w:t>i</w:t>
-      </w:r>
-      <w:proofErr w:type="spellEnd"/>
-      <w:r>
-        <w:rPr>
-          <w:rFonts w:ascii="Arial" w:eastAsia="Times New Roman" w:hAnsi="Arial" w:cs="Arial"/>
-          <w:color w:val="000000"/>
-        </w:rPr>
-        <w:t>.</w:t>
+      <w:r>
+        <w:rPr>
+          <w:rFonts w:ascii="Arial" w:eastAsia="Times New Roman" w:hAnsi="Arial" w:cs="Arial"/>
+          <w:color w:val="000000"/>
+        </w:rPr>
+        <w:t>i.</w:t>
       </w:r>
       <w:r>
         <w:rPr>
@@ -9734,7 +9498,7 @@
                     </pic:cNvPicPr>
                   </pic:nvPicPr>
                   <pic:blipFill>
-                    <a:blip r:embed="rId17">
+                    <a:blip r:embed="rId18">
                       <a:extLst>
                         <a:ext uri="{28A0092B-C50C-407E-A947-70E740481C1C}">
                           <a14:useLocalDpi xmlns:a14="http://schemas.microsoft.com/office/drawing/2010/main" val="0"/>
@@ -9779,7 +9543,7 @@
           <w:color w:val="000000"/>
           <w:sz w:val="40"/>
         </w:rPr>
-        <w:t>System Sequence Diagram: Alternative Scenario 1 for UC 12</w:t>
+        <w:t>System Sequence Diagram: Scenario 1 for UC 12</w:t>
       </w:r>
     </w:p>
     <w:p/>
@@ -10349,7 +10113,7 @@
           <w:color w:val="000000"/>
           <w:sz w:val="40"/>
         </w:rPr>
-        <w:t>System Sequence Diagram: Alternative Scenario 1 for UC 13</w:t>
+        <w:t>System Sequence Diagram: Scenario 1 for UC 13</w:t>
       </w:r>
     </w:p>
     <w:p>
@@ -10375,7 +10139,7 @@
                     </pic:cNvPicPr>
                   </pic:nvPicPr>
                   <pic:blipFill>
-                    <a:blip r:embed="rId18">
+                    <a:blip r:embed="rId19">
                       <a:extLst>
                         <a:ext uri="{28A0092B-C50C-407E-A947-70E740481C1C}">
                           <a14:useLocalDpi xmlns:a14="http://schemas.microsoft.com/office/drawing/2010/main" val="0"/>
@@ -10817,7 +10581,7 @@
                     </pic:cNvPicPr>
                   </pic:nvPicPr>
                   <pic:blipFill>
-                    <a:blip r:embed="rId19">
+                    <a:blip r:embed="rId20">
                       <a:extLst>
                         <a:ext uri="{28A0092B-C50C-407E-A947-70E740481C1C}">
                           <a14:useLocalDpi xmlns:a14="http://schemas.microsoft.com/office/drawing/2010/main" val="0"/>
@@ -10856,7 +10620,19 @@
           <w:color w:val="000000"/>
           <w:sz w:val="40"/>
         </w:rPr>
-        <w:t>System Sequence Diagram: Alternative Scenario 1 for UC 14</w:t>
+        <w:t xml:space="preserve">System Sequence Diagram: </w:t>
+      </w:r>
+      <w:bookmarkStart w:id="0" w:name="_GoBack"/>
+      <w:bookmarkEnd w:id="0"/>
+      <w:r>
+        <w:rPr>
+          <w:rFonts w:ascii="Arial" w:eastAsia="Times New Roman" w:hAnsi="Arial" w:cs="Arial"/>
+          <w:b/>
+          <w:bCs/>
+          <w:color w:val="000000"/>
+          <w:sz w:val="40"/>
+        </w:rPr>
+        <w:t>Scenario 1 for UC 14</w:t>
       </w:r>
     </w:p>
     <w:p/>
@@ -11088,7 +10864,7 @@
           <w:sz w:val="22"/>
           <w:szCs w:val="22"/>
         </w:rPr>
-        <w:t xml:space="preserve">                       </w:t>
+        <w:t xml:space="preserve">                       a. </w:t>
       </w:r>
       <w:proofErr w:type="gramStart"/>
       <w:r>
@@ -11098,7 +10874,7 @@
           <w:sz w:val="22"/>
           <w:szCs w:val="22"/>
         </w:rPr>
-        <w:t>a</w:t>
+        <w:t>ingredients</w:t>
       </w:r>
       <w:proofErr w:type="gramEnd"/>
       <w:r>
@@ -11108,7 +10884,7 @@
           <w:sz w:val="22"/>
           <w:szCs w:val="22"/>
         </w:rPr>
-        <w:t>. ingredients, health information, gluten-free available, house special, etc.</w:t>
+        <w:t>, health information, gluten-free available, house special, etc.</w:t>
       </w:r>
     </w:p>
     <w:p>
@@ -11389,7 +11165,7 @@
                     <pic:cNvPicPr/>
                   </pic:nvPicPr>
                   <pic:blipFill rotWithShape="1">
-                    <a:blip r:embed="rId20">
+                    <a:blip r:embed="rId21">
                       <a:extLst>
                         <a:ext uri="{28A0092B-C50C-407E-A947-70E740481C1C}">
                           <a14:useLocalDpi xmlns:a14="http://schemas.microsoft.com/office/drawing/2010/main" val="0"/>
@@ -11411,7 +11187,7 @@
                       <a:noFill/>
                     </a:ln>
                     <a:extLst>
-                      <a:ext uri="{53640926-AAD7-44D8-BBD7-CCE9431645EC}">
+                      <a:ext uri="{53640926-AAD7-44d8-BBD7-CCE9431645EC}">
                         <a14:shadowObscured xmlns:a14="http://schemas.microsoft.com/office/drawing/2010/main"/>
                       </a:ext>
                     </a:extLst>
@@ -12205,7 +11981,7 @@
                     <pic:cNvPicPr/>
                   </pic:nvPicPr>
                   <pic:blipFill rotWithShape="1">
-                    <a:blip r:embed="rId21">
+                    <a:blip r:embed="rId22">
                       <a:extLst>
                         <a:ext uri="{28A0092B-C50C-407E-A947-70E740481C1C}">
                           <a14:useLocalDpi xmlns:a14="http://schemas.microsoft.com/office/drawing/2010/main" val="0"/>
@@ -12227,7 +12003,7 @@
                       <a:noFill/>
                     </a:ln>
                     <a:extLst>
-                      <a:ext uri="{53640926-AAD7-44D8-BBD7-CCE9431645EC}">
+                      <a:ext uri="{53640926-AAD7-44d8-BBD7-CCE9431645EC}">
                         <a14:shadowObscured xmlns:a14="http://schemas.microsoft.com/office/drawing/2010/main"/>
                       </a:ext>
                     </a:extLst>
@@ -13112,7 +12888,7 @@
                     <pic:cNvPicPr/>
                   </pic:nvPicPr>
                   <pic:blipFill rotWithShape="1">
-                    <a:blip r:embed="rId22">
+                    <a:blip r:embed="rId23">
                       <a:extLst>
                         <a:ext uri="{28A0092B-C50C-407E-A947-70E740481C1C}">
                           <a14:useLocalDpi xmlns:a14="http://schemas.microsoft.com/office/drawing/2010/main" val="0"/>
@@ -13134,7 +12910,7 @@
                       <a:noFill/>
                     </a:ln>
                     <a:extLst>
-                      <a:ext uri="{53640926-AAD7-44D8-BBD7-CCE9431645EC}">
+                      <a:ext uri="{53640926-AAD7-44d8-BBD7-CCE9431645EC}">
                         <a14:shadowObscured xmlns:a14="http://schemas.microsoft.com/office/drawing/2010/main"/>
                       </a:ext>
                     </a:extLst>
@@ -13171,7 +12947,7 @@
                     <pic:cNvPicPr/>
                   </pic:nvPicPr>
                   <pic:blipFill rotWithShape="1">
-                    <a:blip r:embed="rId23">
+                    <a:blip r:embed="rId24">
                       <a:extLst>
                         <a:ext uri="{28A0092B-C50C-407E-A947-70E740481C1C}">
                           <a14:useLocalDpi xmlns:a14="http://schemas.microsoft.com/office/drawing/2010/main" val="0"/>
@@ -13193,7 +12969,7 @@
                       <a:noFill/>
                     </a:ln>
                     <a:extLst>
-                      <a:ext uri="{53640926-AAD7-44D8-BBD7-CCE9431645EC}">
+                      <a:ext uri="{53640926-AAD7-44d8-BBD7-CCE9431645EC}">
                         <a14:shadowObscured xmlns:a14="http://schemas.microsoft.com/office/drawing/2010/main"/>
                       </a:ext>
                     </a:extLst>
@@ -13974,7 +13750,7 @@
 </file>
 
 <file path=word/endnotes.xml><?xml version="1.0" encoding="utf-8"?>
-<w:endnotes xmlns:wpc="http://schemas.microsoft.com/office/word/2010/wordprocessingCanvas" xmlns:mc="http://schemas.openxmlformats.org/markup-compatibility/2006" xmlns:o="urn:schemas-microsoft-com:office:office" xmlns:r="http://schemas.openxmlformats.org/officeDocument/2006/relationships" xmlns:m="http://schemas.openxmlformats.org/officeDocument/2006/math" xmlns:v="urn:schemas-microsoft-com:vml" xmlns:wp14="http://schemas.microsoft.com/office/word/2010/wordprocessingDrawing" xmlns:wp="http://schemas.openxmlformats.org/drawingml/2006/wordprocessingDrawing" xmlns:w10="urn:schemas-microsoft-com:office:word" xmlns:w="http://schemas.openxmlformats.org/wordprocessingml/2006/main" xmlns:w14="http://schemas.microsoft.com/office/word/2010/wordml" xmlns:w15="http://schemas.microsoft.com/office/word/2012/wordml" xmlns:wpg="http://schemas.microsoft.com/office/word/2010/wordprocessingGroup" xmlns:wpi="http://schemas.microsoft.com/office/word/2010/wordprocessingInk" xmlns:wne="http://schemas.microsoft.com/office/word/2006/wordml" xmlns:wps="http://schemas.microsoft.com/office/word/2010/wordprocessingShape" mc:Ignorable="w14 w15 wp14">
+<w:endnotes xmlns:wpc="http://schemas.microsoft.com/office/word/2010/wordprocessingCanvas" xmlns:mo="http://schemas.microsoft.com/office/mac/office/2008/main" xmlns:mc="http://schemas.openxmlformats.org/markup-compatibility/2006" xmlns:mv="urn:schemas-microsoft-com:mac:vml" xmlns:o="urn:schemas-microsoft-com:office:office" xmlns:r="http://schemas.openxmlformats.org/officeDocument/2006/relationships" xmlns:m="http://schemas.openxmlformats.org/officeDocument/2006/math" xmlns:v="urn:schemas-microsoft-com:vml" xmlns:wp14="http://schemas.microsoft.com/office/word/2010/wordprocessingDrawing" xmlns:wp="http://schemas.openxmlformats.org/drawingml/2006/wordprocessingDrawing" xmlns:w10="urn:schemas-microsoft-com:office:word" xmlns:w="http://schemas.openxmlformats.org/wordprocessingml/2006/main" xmlns:w14="http://schemas.microsoft.com/office/word/2010/wordml" xmlns:wpg="http://schemas.microsoft.com/office/word/2010/wordprocessingGroup" xmlns:wpi="http://schemas.microsoft.com/office/word/2010/wordprocessingInk" xmlns:wne="http://schemas.microsoft.com/office/word/2006/wordml" xmlns:wps="http://schemas.microsoft.com/office/word/2010/wordprocessingShape" mc:Ignorable="w14 wp14">
   <w:endnote w:type="separator" w:id="-1">
     <w:p>
       <w:pPr>
@@ -13999,7 +13775,7 @@
 </file>
 
 <file path=word/footnotes.xml><?xml version="1.0" encoding="utf-8"?>
-<w:footnotes xmlns:wpc="http://schemas.microsoft.com/office/word/2010/wordprocessingCanvas" xmlns:mc="http://schemas.openxmlformats.org/markup-compatibility/2006" xmlns:o="urn:schemas-microsoft-com:office:office" xmlns:r="http://schemas.openxmlformats.org/officeDocument/2006/relationships" xmlns:m="http://schemas.openxmlformats.org/officeDocument/2006/math" xmlns:v="urn:schemas-microsoft-com:vml" xmlns:wp14="http://schemas.microsoft.com/office/word/2010/wordprocessingDrawing" xmlns:wp="http://schemas.openxmlformats.org/drawingml/2006/wordprocessingDrawing" xmlns:w10="urn:schemas-microsoft-com:office:word" xmlns:w="http://schemas.openxmlformats.org/wordprocessingml/2006/main" xmlns:w14="http://schemas.microsoft.com/office/word/2010/wordml" xmlns:w15="http://schemas.microsoft.com/office/word/2012/wordml" xmlns:wpg="http://schemas.microsoft.com/office/word/2010/wordprocessingGroup" xmlns:wpi="http://schemas.microsoft.com/office/word/2010/wordprocessingInk" xmlns:wne="http://schemas.microsoft.com/office/word/2006/wordml" xmlns:wps="http://schemas.microsoft.com/office/word/2010/wordprocessingShape" mc:Ignorable="w14 w15 wp14">
+<w:footnotes xmlns:wpc="http://schemas.microsoft.com/office/word/2010/wordprocessingCanvas" xmlns:mo="http://schemas.microsoft.com/office/mac/office/2008/main" xmlns:mc="http://schemas.openxmlformats.org/markup-compatibility/2006" xmlns:mv="urn:schemas-microsoft-com:mac:vml" xmlns:o="urn:schemas-microsoft-com:office:office" xmlns:r="http://schemas.openxmlformats.org/officeDocument/2006/relationships" xmlns:m="http://schemas.openxmlformats.org/officeDocument/2006/math" xmlns:v="urn:schemas-microsoft-com:vml" xmlns:wp14="http://schemas.microsoft.com/office/word/2010/wordprocessingDrawing" xmlns:wp="http://schemas.openxmlformats.org/drawingml/2006/wordprocessingDrawing" xmlns:w10="urn:schemas-microsoft-com:office:word" xmlns:w="http://schemas.openxmlformats.org/wordprocessingml/2006/main" xmlns:w14="http://schemas.microsoft.com/office/word/2010/wordml" xmlns:wpg="http://schemas.microsoft.com/office/word/2010/wordprocessingGroup" xmlns:wpi="http://schemas.microsoft.com/office/word/2010/wordprocessingInk" xmlns:wne="http://schemas.microsoft.com/office/word/2006/wordml" xmlns:wps="http://schemas.microsoft.com/office/word/2010/wordprocessingShape" mc:Ignorable="w14 wp14">
   <w:footnote w:type="separator" w:id="-1">
     <w:p>
       <w:pPr>
@@ -14024,8 +13800,8 @@
 </file>
 
 <file path=word/numbering.xml><?xml version="1.0" encoding="utf-8"?>
-<w:numbering xmlns:wpc="http://schemas.microsoft.com/office/word/2010/wordprocessingCanvas" xmlns:mc="http://schemas.openxmlformats.org/markup-compatibility/2006" xmlns:o="urn:schemas-microsoft-com:office:office" xmlns:r="http://schemas.openxmlformats.org/officeDocument/2006/relationships" xmlns:m="http://schemas.openxmlformats.org/officeDocument/2006/math" xmlns:v="urn:schemas-microsoft-com:vml" xmlns:wp14="http://schemas.microsoft.com/office/word/2010/wordprocessingDrawing" xmlns:wp="http://schemas.openxmlformats.org/drawingml/2006/wordprocessingDrawing" xmlns:w10="urn:schemas-microsoft-com:office:word" xmlns:w="http://schemas.openxmlformats.org/wordprocessingml/2006/main" xmlns:w14="http://schemas.microsoft.com/office/word/2010/wordml" xmlns:w15="http://schemas.microsoft.com/office/word/2012/wordml" xmlns:wpg="http://schemas.microsoft.com/office/word/2010/wordprocessingGroup" xmlns:wpi="http://schemas.microsoft.com/office/word/2010/wordprocessingInk" xmlns:wne="http://schemas.microsoft.com/office/word/2006/wordml" xmlns:wps="http://schemas.microsoft.com/office/word/2010/wordprocessingShape" mc:Ignorable="w14 w15 wp14">
-  <w:abstractNum w:abstractNumId="0" w15:restartNumberingAfterBreak="0">
+<w:numbering xmlns:wpc="http://schemas.microsoft.com/office/word/2010/wordprocessingCanvas" xmlns:mo="http://schemas.microsoft.com/office/mac/office/2008/main" xmlns:mc="http://schemas.openxmlformats.org/markup-compatibility/2006" xmlns:mv="urn:schemas-microsoft-com:mac:vml" xmlns:o="urn:schemas-microsoft-com:office:office" xmlns:r="http://schemas.openxmlformats.org/officeDocument/2006/relationships" xmlns:m="http://schemas.openxmlformats.org/officeDocument/2006/math" xmlns:v="urn:schemas-microsoft-com:vml" xmlns:wp14="http://schemas.microsoft.com/office/word/2010/wordprocessingDrawing" xmlns:wp="http://schemas.openxmlformats.org/drawingml/2006/wordprocessingDrawing" xmlns:w10="urn:schemas-microsoft-com:office:word" xmlns:w="http://schemas.openxmlformats.org/wordprocessingml/2006/main" xmlns:w14="http://schemas.microsoft.com/office/word/2010/wordml" xmlns:wpg="http://schemas.microsoft.com/office/word/2010/wordprocessingGroup" xmlns:wpi="http://schemas.microsoft.com/office/word/2010/wordprocessingInk" xmlns:wne="http://schemas.microsoft.com/office/word/2006/wordml" xmlns:wps="http://schemas.microsoft.com/office/word/2010/wordprocessingShape" mc:Ignorable="w14 wp14">
+  <w:abstractNum w:abstractNumId="0">
     <w:nsid w:val="05AD0028"/>
     <w:multiLevelType w:val="hybridMultilevel"/>
     <w:tmpl w:val="40B85F84"/>
@@ -14116,7 +13892,7 @@
       </w:pPr>
     </w:lvl>
   </w:abstractNum>
-  <w:abstractNum w:abstractNumId="1" w15:restartNumberingAfterBreak="0">
+  <w:abstractNum w:abstractNumId="1">
     <w:nsid w:val="060C1EBE"/>
     <w:multiLevelType w:val="multilevel"/>
     <w:tmpl w:val="12F6EB78"/>
@@ -14229,7 +14005,7 @@
       </w:pPr>
     </w:lvl>
   </w:abstractNum>
-  <w:abstractNum w:abstractNumId="2" w15:restartNumberingAfterBreak="0">
+  <w:abstractNum w:abstractNumId="2">
     <w:nsid w:val="075C7B6D"/>
     <w:multiLevelType w:val="multilevel"/>
     <w:tmpl w:val="B2DE655E"/>
@@ -14342,7 +14118,7 @@
       </w:pPr>
     </w:lvl>
   </w:abstractNum>
-  <w:abstractNum w:abstractNumId="3" w15:restartNumberingAfterBreak="0">
+  <w:abstractNum w:abstractNumId="3">
     <w:nsid w:val="07712FF6"/>
     <w:multiLevelType w:val="hybridMultilevel"/>
     <w:tmpl w:val="55E47408"/>
@@ -14431,7 +14207,7 @@
       </w:pPr>
     </w:lvl>
   </w:abstractNum>
-  <w:abstractNum w:abstractNumId="4" w15:restartNumberingAfterBreak="0">
+  <w:abstractNum w:abstractNumId="4">
     <w:nsid w:val="07EE6A04"/>
     <w:multiLevelType w:val="multilevel"/>
     <w:tmpl w:val="D1DA33A0"/>
@@ -14544,7 +14320,7 @@
       </w:pPr>
     </w:lvl>
   </w:abstractNum>
-  <w:abstractNum w:abstractNumId="5" w15:restartNumberingAfterBreak="0">
+  <w:abstractNum w:abstractNumId="5">
     <w:nsid w:val="137225D3"/>
     <w:multiLevelType w:val="multilevel"/>
     <w:tmpl w:val="9188A482"/>
@@ -14657,7 +14433,7 @@
       </w:pPr>
     </w:lvl>
   </w:abstractNum>
-  <w:abstractNum w:abstractNumId="6" w15:restartNumberingAfterBreak="0">
+  <w:abstractNum w:abstractNumId="6">
     <w:nsid w:val="14D316E0"/>
     <w:multiLevelType w:val="hybridMultilevel"/>
     <w:tmpl w:val="BA7A60B8"/>
@@ -14749,7 +14525,7 @@
       </w:pPr>
     </w:lvl>
   </w:abstractNum>
-  <w:abstractNum w:abstractNumId="7" w15:restartNumberingAfterBreak="0">
+  <w:abstractNum w:abstractNumId="7">
     <w:nsid w:val="1C9F38E0"/>
     <w:multiLevelType w:val="hybridMultilevel"/>
     <w:tmpl w:val="BF7CA0DC"/>
@@ -14838,7 +14614,7 @@
       </w:pPr>
     </w:lvl>
   </w:abstractNum>
-  <w:abstractNum w:abstractNumId="8" w15:restartNumberingAfterBreak="0">
+  <w:abstractNum w:abstractNumId="8">
     <w:nsid w:val="1F3A3400"/>
     <w:multiLevelType w:val="multilevel"/>
     <w:tmpl w:val="3CF298A8"/>
@@ -14951,7 +14727,7 @@
       </w:pPr>
     </w:lvl>
   </w:abstractNum>
-  <w:abstractNum w:abstractNumId="9" w15:restartNumberingAfterBreak="0">
+  <w:abstractNum w:abstractNumId="9">
     <w:nsid w:val="28131B0B"/>
     <w:multiLevelType w:val="hybridMultilevel"/>
     <w:tmpl w:val="82A0B83C"/>
@@ -15040,7 +14816,7 @@
       </w:pPr>
     </w:lvl>
   </w:abstractNum>
-  <w:abstractNum w:abstractNumId="10" w15:restartNumberingAfterBreak="0">
+  <w:abstractNum w:abstractNumId="10">
     <w:nsid w:val="290C655E"/>
     <w:multiLevelType w:val="hybridMultilevel"/>
     <w:tmpl w:val="913EA0A0"/>
@@ -15129,7 +14905,7 @@
       </w:pPr>
     </w:lvl>
   </w:abstractNum>
-  <w:abstractNum w:abstractNumId="11" w15:restartNumberingAfterBreak="0">
+  <w:abstractNum w:abstractNumId="11">
     <w:nsid w:val="35E12955"/>
     <w:multiLevelType w:val="multilevel"/>
     <w:tmpl w:val="C9125E28"/>
@@ -15242,7 +15018,7 @@
       </w:pPr>
     </w:lvl>
   </w:abstractNum>
-  <w:abstractNum w:abstractNumId="12" w15:restartNumberingAfterBreak="0">
+  <w:abstractNum w:abstractNumId="12">
     <w:nsid w:val="3B417F37"/>
     <w:multiLevelType w:val="hybridMultilevel"/>
     <w:tmpl w:val="CC3CC538"/>
@@ -15331,7 +15107,7 @@
       </w:pPr>
     </w:lvl>
   </w:abstractNum>
-  <w:abstractNum w:abstractNumId="13" w15:restartNumberingAfterBreak="0">
+  <w:abstractNum w:abstractNumId="13">
     <w:nsid w:val="3D7B632F"/>
     <w:multiLevelType w:val="hybridMultilevel"/>
     <w:tmpl w:val="546E8682"/>
@@ -15420,7 +15196,7 @@
       </w:pPr>
     </w:lvl>
   </w:abstractNum>
-  <w:abstractNum w:abstractNumId="14" w15:restartNumberingAfterBreak="0">
+  <w:abstractNum w:abstractNumId="14">
     <w:nsid w:val="3ED4064E"/>
     <w:multiLevelType w:val="multilevel"/>
     <w:tmpl w:val="1988C77A"/>
@@ -15533,7 +15309,7 @@
       </w:pPr>
     </w:lvl>
   </w:abstractNum>
-  <w:abstractNum w:abstractNumId="15" w15:restartNumberingAfterBreak="0">
+  <w:abstractNum w:abstractNumId="15">
     <w:nsid w:val="48C90887"/>
     <w:multiLevelType w:val="multilevel"/>
     <w:tmpl w:val="A5D8C8D6"/>
@@ -15646,7 +15422,7 @@
       </w:pPr>
     </w:lvl>
   </w:abstractNum>
-  <w:abstractNum w:abstractNumId="16" w15:restartNumberingAfterBreak="0">
+  <w:abstractNum w:abstractNumId="16">
     <w:nsid w:val="498C42C9"/>
     <w:multiLevelType w:val="hybridMultilevel"/>
     <w:tmpl w:val="AC1AE672"/>
@@ -15735,7 +15511,7 @@
       </w:pPr>
     </w:lvl>
   </w:abstractNum>
-  <w:abstractNum w:abstractNumId="17" w15:restartNumberingAfterBreak="0">
+  <w:abstractNum w:abstractNumId="17">
     <w:nsid w:val="536B717E"/>
     <w:multiLevelType w:val="multilevel"/>
     <w:tmpl w:val="5AA8698C"/>
@@ -15848,7 +15624,7 @@
       </w:pPr>
     </w:lvl>
   </w:abstractNum>
-  <w:abstractNum w:abstractNumId="18" w15:restartNumberingAfterBreak="0">
+  <w:abstractNum w:abstractNumId="18">
     <w:nsid w:val="57093976"/>
     <w:multiLevelType w:val="multilevel"/>
     <w:tmpl w:val="3DA8BD34"/>
@@ -15997,7 +15773,7 @@
       </w:rPr>
     </w:lvl>
   </w:abstractNum>
-  <w:abstractNum w:abstractNumId="19" w15:restartNumberingAfterBreak="0">
+  <w:abstractNum w:abstractNumId="19">
     <w:nsid w:val="60B9519E"/>
     <w:multiLevelType w:val="multilevel"/>
     <w:tmpl w:val="BCDE21E4"/>
@@ -16146,7 +15922,7 @@
       </w:rPr>
     </w:lvl>
   </w:abstractNum>
-  <w:abstractNum w:abstractNumId="20" w15:restartNumberingAfterBreak="0">
+  <w:abstractNum w:abstractNumId="20">
     <w:nsid w:val="77235BCA"/>
     <w:multiLevelType w:val="multilevel"/>
     <w:tmpl w:val="1A8277A8"/>
@@ -16259,7 +16035,7 @@
       </w:pPr>
     </w:lvl>
   </w:abstractNum>
-  <w:abstractNum w:abstractNumId="21" w15:restartNumberingAfterBreak="0">
+  <w:abstractNum w:abstractNumId="21">
     <w:nsid w:val="7A8462F6"/>
     <w:multiLevelType w:val="multilevel"/>
     <w:tmpl w:val="83969F90"/>
@@ -16478,7 +16254,7 @@
 </file>
 
 <file path=word/styles.xml><?xml version="1.0" encoding="utf-8"?>
-<w:styles xmlns:mc="http://schemas.openxmlformats.org/markup-compatibility/2006" xmlns:r="http://schemas.openxmlformats.org/officeDocument/2006/relationships" xmlns:w="http://schemas.openxmlformats.org/wordprocessingml/2006/main" xmlns:w14="http://schemas.microsoft.com/office/word/2010/wordml" xmlns:w15="http://schemas.microsoft.com/office/word/2012/wordml" mc:Ignorable="w14 w15">
+<w:styles xmlns:mc="http://schemas.openxmlformats.org/markup-compatibility/2006" xmlns:r="http://schemas.openxmlformats.org/officeDocument/2006/relationships" xmlns:w="http://schemas.openxmlformats.org/wordprocessingml/2006/main" xmlns:w14="http://schemas.microsoft.com/office/word/2010/wordml" mc:Ignorable="w14">
   <w:docDefaults>
     <w:rPrDefault>
       <w:rPr>
@@ -16494,369 +16270,452 @@
       </w:pPr>
     </w:pPrDefault>
   </w:docDefaults>
-  <w:latentStyles w:defLockedState="0" w:defUIPriority="99" w:defSemiHidden="0" w:defUnhideWhenUsed="0" w:defQFormat="0" w:count="371">
-    <w:lsdException w:name="Normal" w:uiPriority="0" w:qFormat="1"/>
-    <w:lsdException w:name="heading 1" w:uiPriority="9" w:qFormat="1"/>
-    <w:lsdException w:name="heading 2" w:semiHidden="1" w:uiPriority="9" w:unhideWhenUsed="1" w:qFormat="1"/>
-    <w:lsdException w:name="heading 3" w:semiHidden="1" w:uiPriority="9" w:unhideWhenUsed="1" w:qFormat="1"/>
-    <w:lsdException w:name="heading 4" w:semiHidden="1" w:uiPriority="9" w:unhideWhenUsed="1" w:qFormat="1"/>
-    <w:lsdException w:name="heading 5" w:semiHidden="1" w:uiPriority="9" w:unhideWhenUsed="1" w:qFormat="1"/>
-    <w:lsdException w:name="heading 6" w:semiHidden="1" w:uiPriority="9" w:unhideWhenUsed="1" w:qFormat="1"/>
-    <w:lsdException w:name="heading 7" w:semiHidden="1" w:uiPriority="9" w:unhideWhenUsed="1" w:qFormat="1"/>
-    <w:lsdException w:name="heading 8" w:semiHidden="1" w:uiPriority="9" w:unhideWhenUsed="1" w:qFormat="1"/>
-    <w:lsdException w:name="heading 9" w:semiHidden="1" w:uiPriority="9" w:unhideWhenUsed="1" w:qFormat="1"/>
-    <w:lsdException w:name="index 1" w:semiHidden="1" w:unhideWhenUsed="1"/>
-    <w:lsdException w:name="index 2" w:semiHidden="1" w:unhideWhenUsed="1"/>
-    <w:lsdException w:name="index 3" w:semiHidden="1" w:unhideWhenUsed="1"/>
-    <w:lsdException w:name="index 4" w:semiHidden="1" w:unhideWhenUsed="1"/>
-    <w:lsdException w:name="index 5" w:semiHidden="1" w:unhideWhenUsed="1"/>
-    <w:lsdException w:name="index 6" w:semiHidden="1" w:unhideWhenUsed="1"/>
-    <w:lsdException w:name="index 7" w:semiHidden="1" w:unhideWhenUsed="1"/>
-    <w:lsdException w:name="index 8" w:semiHidden="1" w:unhideWhenUsed="1"/>
-    <w:lsdException w:name="index 9" w:semiHidden="1" w:unhideWhenUsed="1"/>
-    <w:lsdException w:name="toc 1" w:semiHidden="1" w:uiPriority="39" w:unhideWhenUsed="1"/>
-    <w:lsdException w:name="toc 2" w:semiHidden="1" w:uiPriority="39" w:unhideWhenUsed="1"/>
-    <w:lsdException w:name="toc 3" w:semiHidden="1" w:uiPriority="39" w:unhideWhenUsed="1"/>
-    <w:lsdException w:name="toc 4" w:semiHidden="1" w:uiPriority="39" w:unhideWhenUsed="1"/>
-    <w:lsdException w:name="toc 5" w:semiHidden="1" w:uiPriority="39" w:unhideWhenUsed="1"/>
-    <w:lsdException w:name="toc 6" w:semiHidden="1" w:uiPriority="39" w:unhideWhenUsed="1"/>
-    <w:lsdException w:name="toc 7" w:semiHidden="1" w:uiPriority="39" w:unhideWhenUsed="1"/>
-    <w:lsdException w:name="toc 8" w:semiHidden="1" w:uiPriority="39" w:unhideWhenUsed="1"/>
-    <w:lsdException w:name="toc 9" w:semiHidden="1" w:uiPriority="39" w:unhideWhenUsed="1"/>
-    <w:lsdException w:name="Normal Indent" w:semiHidden="1" w:unhideWhenUsed="1"/>
-    <w:lsdException w:name="footnote text" w:semiHidden="1" w:unhideWhenUsed="1"/>
-    <w:lsdException w:name="annotation text" w:semiHidden="1" w:unhideWhenUsed="1"/>
-    <w:lsdException w:name="header" w:semiHidden="1" w:unhideWhenUsed="1"/>
-    <w:lsdException w:name="footer" w:semiHidden="1" w:unhideWhenUsed="1"/>
-    <w:lsdException w:name="index heading" w:semiHidden="1" w:unhideWhenUsed="1"/>
-    <w:lsdException w:name="caption" w:semiHidden="1" w:uiPriority="35" w:unhideWhenUsed="1" w:qFormat="1"/>
-    <w:lsdException w:name="table of figures" w:semiHidden="1" w:unhideWhenUsed="1"/>
-    <w:lsdException w:name="envelope address" w:semiHidden="1" w:unhideWhenUsed="1"/>
-    <w:lsdException w:name="envelope return" w:semiHidden="1" w:unhideWhenUsed="1"/>
-    <w:lsdException w:name="footnote reference" w:semiHidden="1" w:unhideWhenUsed="1"/>
-    <w:lsdException w:name="annotation reference" w:semiHidden="1" w:unhideWhenUsed="1"/>
-    <w:lsdException w:name="line number" w:semiHidden="1" w:unhideWhenUsed="1"/>
-    <w:lsdException w:name="page number" w:semiHidden="1" w:unhideWhenUsed="1"/>
-    <w:lsdException w:name="endnote reference" w:semiHidden="1" w:unhideWhenUsed="1"/>
-    <w:lsdException w:name="endnote text" w:semiHidden="1" w:unhideWhenUsed="1"/>
-    <w:lsdException w:name="table of authorities" w:semiHidden="1" w:unhideWhenUsed="1"/>
-    <w:lsdException w:name="macro" w:semiHidden="1" w:unhideWhenUsed="1"/>
-    <w:lsdException w:name="toa heading" w:semiHidden="1" w:unhideWhenUsed="1"/>
-    <w:lsdException w:name="List" w:semiHidden="1" w:unhideWhenUsed="1"/>
-    <w:lsdException w:name="List Bullet" w:semiHidden="1" w:unhideWhenUsed="1"/>
-    <w:lsdException w:name="List Number" w:semiHidden="1" w:unhideWhenUsed="1"/>
-    <w:lsdException w:name="List 2" w:semiHidden="1" w:unhideWhenUsed="1"/>
-    <w:lsdException w:name="List 3" w:semiHidden="1" w:unhideWhenUsed="1"/>
-    <w:lsdException w:name="List 4" w:semiHidden="1" w:unhideWhenUsed="1"/>
-    <w:lsdException w:name="List 5" w:semiHidden="1" w:unhideWhenUsed="1"/>
-    <w:lsdException w:name="List Bullet 2" w:semiHidden="1" w:unhideWhenUsed="1"/>
-    <w:lsdException w:name="List Bullet 3" w:semiHidden="1" w:unhideWhenUsed="1"/>
-    <w:lsdException w:name="List Bullet 4" w:semiHidden="1" w:unhideWhenUsed="1"/>
-    <w:lsdException w:name="List Bullet 5" w:semiHidden="1" w:unhideWhenUsed="1"/>
-    <w:lsdException w:name="List Number 2" w:semiHidden="1" w:unhideWhenUsed="1"/>
-    <w:lsdException w:name="List Number 3" w:semiHidden="1" w:unhideWhenUsed="1"/>
-    <w:lsdException w:name="List Number 4" w:semiHidden="1" w:unhideWhenUsed="1"/>
-    <w:lsdException w:name="List Number 5" w:semiHidden="1" w:unhideWhenUsed="1"/>
-    <w:lsdException w:name="Title" w:uiPriority="10" w:qFormat="1"/>
-    <w:lsdException w:name="Closing" w:semiHidden="1" w:unhideWhenUsed="1"/>
-    <w:lsdException w:name="Signature" w:semiHidden="1" w:unhideWhenUsed="1"/>
-    <w:lsdException w:name="Default Paragraph Font" w:semiHidden="1" w:uiPriority="1" w:unhideWhenUsed="1"/>
-    <w:lsdException w:name="Body Text" w:semiHidden="1" w:unhideWhenUsed="1"/>
-    <w:lsdException w:name="Body Text Indent" w:semiHidden="1" w:unhideWhenUsed="1"/>
-    <w:lsdException w:name="List Continue" w:semiHidden="1" w:unhideWhenUsed="1"/>
-    <w:lsdException w:name="List Continue 2" w:semiHidden="1" w:unhideWhenUsed="1"/>
-    <w:lsdException w:name="List Continue 3" w:semiHidden="1" w:unhideWhenUsed="1"/>
-    <w:lsdException w:name="List Continue 4" w:semiHidden="1" w:unhideWhenUsed="1"/>
-    <w:lsdException w:name="List Continue 5" w:semiHidden="1" w:unhideWhenUsed="1"/>
-    <w:lsdException w:name="Message Header" w:semiHidden="1" w:unhideWhenUsed="1"/>
-    <w:lsdException w:name="Subtitle" w:uiPriority="11" w:qFormat="1"/>
-    <w:lsdException w:name="Salutation" w:semiHidden="1" w:unhideWhenUsed="1"/>
-    <w:lsdException w:name="Date" w:semiHidden="1" w:unhideWhenUsed="1"/>
-    <w:lsdException w:name="Body Text First Indent" w:semiHidden="1" w:unhideWhenUsed="1"/>
-    <w:lsdException w:name="Body Text First Indent 2" w:semiHidden="1" w:unhideWhenUsed="1"/>
-    <w:lsdException w:name="Note Heading" w:semiHidden="1" w:unhideWhenUsed="1"/>
-    <w:lsdException w:name="Body Text 2" w:semiHidden="1" w:unhideWhenUsed="1"/>
-    <w:lsdException w:name="Body Text 3" w:semiHidden="1" w:unhideWhenUsed="1"/>
-    <w:lsdException w:name="Body Text Indent 2" w:semiHidden="1" w:unhideWhenUsed="1"/>
-    <w:lsdException w:name="Body Text Indent 3" w:semiHidden="1" w:unhideWhenUsed="1"/>
-    <w:lsdException w:name="Block Text" w:semiHidden="1" w:unhideWhenUsed="1"/>
-    <w:lsdException w:name="Hyperlink" w:semiHidden="1" w:unhideWhenUsed="1"/>
-    <w:lsdException w:name="FollowedHyperlink" w:semiHidden="1" w:unhideWhenUsed="1"/>
-    <w:lsdException w:name="Strong" w:uiPriority="22" w:qFormat="1"/>
-    <w:lsdException w:name="Emphasis" w:uiPriority="20" w:qFormat="1"/>
-    <w:lsdException w:name="Document Map" w:semiHidden="1" w:unhideWhenUsed="1"/>
-    <w:lsdException w:name="Plain Text" w:semiHidden="1" w:unhideWhenUsed="1"/>
-    <w:lsdException w:name="E-mail Signature" w:semiHidden="1" w:unhideWhenUsed="1"/>
-    <w:lsdException w:name="HTML Top of Form" w:semiHidden="1" w:unhideWhenUsed="1"/>
-    <w:lsdException w:name="HTML Bottom of Form" w:semiHidden="1" w:unhideWhenUsed="1"/>
-    <w:lsdException w:name="Normal (Web)" w:semiHidden="1" w:unhideWhenUsed="1"/>
-    <w:lsdException w:name="HTML Acronym" w:semiHidden="1" w:unhideWhenUsed="1"/>
-    <w:lsdException w:name="HTML Address" w:semiHidden="1" w:unhideWhenUsed="1"/>
-    <w:lsdException w:name="HTML Cite" w:semiHidden="1" w:unhideWhenUsed="1"/>
-    <w:lsdException w:name="HTML Code" w:semiHidden="1" w:unhideWhenUsed="1"/>
-    <w:lsdException w:name="HTML Definition" w:semiHidden="1" w:unhideWhenUsed="1"/>
-    <w:lsdException w:name="HTML Keyboard" w:semiHidden="1" w:unhideWhenUsed="1"/>
-    <w:lsdException w:name="HTML Preformatted" w:semiHidden="1" w:unhideWhenUsed="1"/>
-    <w:lsdException w:name="HTML Sample" w:semiHidden="1" w:unhideWhenUsed="1"/>
-    <w:lsdException w:name="HTML Typewriter" w:semiHidden="1" w:unhideWhenUsed="1"/>
-    <w:lsdException w:name="HTML Variable" w:semiHidden="1" w:unhideWhenUsed="1"/>
-    <w:lsdException w:name="Normal Table" w:semiHidden="1" w:unhideWhenUsed="1"/>
-    <w:lsdException w:name="annotation subject" w:semiHidden="1" w:unhideWhenUsed="1"/>
-    <w:lsdException w:name="No List" w:semiHidden="1" w:unhideWhenUsed="1"/>
-    <w:lsdException w:name="Outline List 1" w:semiHidden="1" w:unhideWhenUsed="1"/>
-    <w:lsdException w:name="Outline List 2" w:semiHidden="1" w:unhideWhenUsed="1"/>
-    <w:lsdException w:name="Outline List 3" w:semiHidden="1" w:unhideWhenUsed="1"/>
-    <w:lsdException w:name="Table Simple 1" w:semiHidden="1" w:unhideWhenUsed="1"/>
-    <w:lsdException w:name="Table Simple 2" w:semiHidden="1" w:unhideWhenUsed="1"/>
-    <w:lsdException w:name="Table Simple 3" w:semiHidden="1" w:unhideWhenUsed="1"/>
-    <w:lsdException w:name="Table Classic 1" w:semiHidden="1" w:unhideWhenUsed="1"/>
-    <w:lsdException w:name="Table Classic 2" w:semiHidden="1" w:unhideWhenUsed="1"/>
-    <w:lsdException w:name="Table Classic 3" w:semiHidden="1" w:unhideWhenUsed="1"/>
-    <w:lsdException w:name="Table Classic 4" w:semiHidden="1" w:unhideWhenUsed="1"/>
-    <w:lsdException w:name="Table Colorful 1" w:semiHidden="1" w:unhideWhenUsed="1"/>
-    <w:lsdException w:name="Table Colorful 2" w:semiHidden="1" w:unhideWhenUsed="1"/>
-    <w:lsdException w:name="Table Colorful 3" w:semiHidden="1" w:unhideWhenUsed="1"/>
-    <w:lsdException w:name="Table Columns 1" w:semiHidden="1" w:unhideWhenUsed="1"/>
-    <w:lsdException w:name="Table Columns 2" w:semiHidden="1" w:unhideWhenUsed="1"/>
-    <w:lsdException w:name="Table Columns 3" w:semiHidden="1" w:unhideWhenUsed="1"/>
-    <w:lsdException w:name="Table Columns 4" w:semiHidden="1" w:unhideWhenUsed="1"/>
-    <w:lsdException w:name="Table Columns 5" w:semiHidden="1" w:unhideWhenUsed="1"/>
-    <w:lsdException w:name="Table Grid 1" w:semiHidden="1" w:unhideWhenUsed="1"/>
-    <w:lsdException w:name="Table Grid 2" w:semiHidden="1" w:unhideWhenUsed="1"/>
-    <w:lsdException w:name="Table Grid 3" w:semiHidden="1" w:unhideWhenUsed="1"/>
-    <w:lsdException w:name="Table Grid 4" w:semiHidden="1" w:unhideWhenUsed="1"/>
-    <w:lsdException w:name="Table Grid 5" w:semiHidden="1" w:unhideWhenUsed="1"/>
-    <w:lsdException w:name="Table Grid 6" w:semiHidden="1" w:unhideWhenUsed="1"/>
-    <w:lsdException w:name="Table Grid 7" w:semiHidden="1" w:unhideWhenUsed="1"/>
-    <w:lsdException w:name="Table Grid 8" w:semiHidden="1" w:unhideWhenUsed="1"/>
-    <w:lsdException w:name="Table List 1" w:semiHidden="1" w:unhideWhenUsed="1"/>
-    <w:lsdException w:name="Table List 2" w:semiHidden="1" w:unhideWhenUsed="1"/>
-    <w:lsdException w:name="Table List 3" w:semiHidden="1" w:unhideWhenUsed="1"/>
-    <w:lsdException w:name="Table List 4" w:semiHidden="1" w:unhideWhenUsed="1"/>
-    <w:lsdException w:name="Table List 5" w:semiHidden="1" w:unhideWhenUsed="1"/>
-    <w:lsdException w:name="Table List 6" w:semiHidden="1" w:unhideWhenUsed="1"/>
-    <w:lsdException w:name="Table List 7" w:semiHidden="1" w:unhideWhenUsed="1"/>
-    <w:lsdException w:name="Table List 8" w:semiHidden="1" w:unhideWhenUsed="1"/>
-    <w:lsdException w:name="Table 3D effects 1" w:semiHidden="1" w:unhideWhenUsed="1"/>
-    <w:lsdException w:name="Table 3D effects 2" w:semiHidden="1" w:unhideWhenUsed="1"/>
-    <w:lsdException w:name="Table 3D effects 3" w:semiHidden="1" w:unhideWhenUsed="1"/>
-    <w:lsdException w:name="Table Contemporary" w:semiHidden="1" w:unhideWhenUsed="1"/>
-    <w:lsdException w:name="Table Elegant" w:semiHidden="1" w:unhideWhenUsed="1"/>
-    <w:lsdException w:name="Table Professional" w:semiHidden="1" w:unhideWhenUsed="1"/>
-    <w:lsdException w:name="Table Subtle 1" w:semiHidden="1" w:unhideWhenUsed="1"/>
-    <w:lsdException w:name="Table Subtle 2" w:semiHidden="1" w:unhideWhenUsed="1"/>
-    <w:lsdException w:name="Table Web 1" w:semiHidden="1" w:unhideWhenUsed="1"/>
-    <w:lsdException w:name="Table Web 2" w:semiHidden="1" w:unhideWhenUsed="1"/>
-    <w:lsdException w:name="Table Web 3" w:semiHidden="1" w:unhideWhenUsed="1"/>
-    <w:lsdException w:name="Balloon Text" w:semiHidden="1" w:unhideWhenUsed="1"/>
-    <w:lsdException w:name="Table Grid" w:uiPriority="39"/>
-    <w:lsdException w:name="Table Theme" w:semiHidden="1" w:unhideWhenUsed="1"/>
-    <w:lsdException w:name="Placeholder Text" w:semiHidden="1"/>
-    <w:lsdException w:name="No Spacing" w:uiPriority="1" w:qFormat="1"/>
-    <w:lsdException w:name="Light Shading" w:uiPriority="60"/>
-    <w:lsdException w:name="Light List" w:uiPriority="61"/>
-    <w:lsdException w:name="Light Grid" w:uiPriority="62"/>
-    <w:lsdException w:name="Medium Shading 1" w:uiPriority="63"/>
-    <w:lsdException w:name="Medium Shading 2" w:uiPriority="64"/>
-    <w:lsdException w:name="Medium List 1" w:uiPriority="65"/>
-    <w:lsdException w:name="Medium List 2" w:uiPriority="66"/>
-    <w:lsdException w:name="Medium Grid 1" w:uiPriority="67"/>
-    <w:lsdException w:name="Medium Grid 2" w:uiPriority="68"/>
-    <w:lsdException w:name="Medium Grid 3" w:uiPriority="69"/>
-    <w:lsdException w:name="Dark List" w:uiPriority="70"/>
-    <w:lsdException w:name="Colorful Shading" w:uiPriority="71"/>
-    <w:lsdException w:name="Colorful List" w:uiPriority="72"/>
-    <w:lsdException w:name="Colorful Grid" w:uiPriority="73"/>
-    <w:lsdException w:name="Light Shading Accent 1" w:uiPriority="60"/>
-    <w:lsdException w:name="Light List Accent 1" w:uiPriority="61"/>
-    <w:lsdException w:name="Light Grid Accent 1" w:uiPriority="62"/>
-    <w:lsdException w:name="Medium Shading 1 Accent 1" w:uiPriority="63"/>
-    <w:lsdException w:name="Medium Shading 2 Accent 1" w:uiPriority="64"/>
-    <w:lsdException w:name="Medium List 1 Accent 1" w:uiPriority="65"/>
-    <w:lsdException w:name="Revision" w:semiHidden="1"/>
-    <w:lsdException w:name="List Paragraph" w:uiPriority="34" w:qFormat="1"/>
-    <w:lsdException w:name="Quote" w:uiPriority="29" w:qFormat="1"/>
-    <w:lsdException w:name="Intense Quote" w:uiPriority="30" w:qFormat="1"/>
-    <w:lsdException w:name="Medium List 2 Accent 1" w:uiPriority="66"/>
-    <w:lsdException w:name="Medium Grid 1 Accent 1" w:uiPriority="67"/>
-    <w:lsdException w:name="Medium Grid 2 Accent 1" w:uiPriority="68"/>
-    <w:lsdException w:name="Medium Grid 3 Accent 1" w:uiPriority="69"/>
-    <w:lsdException w:name="Dark List Accent 1" w:uiPriority="70"/>
-    <w:lsdException w:name="Colorful Shading Accent 1" w:uiPriority="71"/>
-    <w:lsdException w:name="Colorful List Accent 1" w:uiPriority="72"/>
-    <w:lsdException w:name="Colorful Grid Accent 1" w:uiPriority="73"/>
-    <w:lsdException w:name="Light Shading Accent 2" w:uiPriority="60"/>
-    <w:lsdException w:name="Light List Accent 2" w:uiPriority="61"/>
-    <w:lsdException w:name="Light Grid Accent 2" w:uiPriority="62"/>
-    <w:lsdException w:name="Medium Shading 1 Accent 2" w:uiPriority="63"/>
-    <w:lsdException w:name="Medium Shading 2 Accent 2" w:uiPriority="64"/>
-    <w:lsdException w:name="Medium List 1 Accent 2" w:uiPriority="65"/>
-    <w:lsdException w:name="Medium List 2 Accent 2" w:uiPriority="66"/>
-    <w:lsdException w:name="Medium Grid 1 Accent 2" w:uiPriority="67"/>
-    <w:lsdException w:name="Medium Grid 2 Accent 2" w:uiPriority="68"/>
-    <w:lsdException w:name="Medium Grid 3 Accent 2" w:uiPriority="69"/>
-    <w:lsdException w:name="Dark List Accent 2" w:uiPriority="70"/>
-    <w:lsdException w:name="Colorful Shading Accent 2" w:uiPriority="71"/>
-    <w:lsdException w:name="Colorful List Accent 2" w:uiPriority="72"/>
-    <w:lsdException w:name="Colorful Grid Accent 2" w:uiPriority="73"/>
-    <w:lsdException w:name="Light Shading Accent 3" w:uiPriority="60"/>
-    <w:lsdException w:name="Light List Accent 3" w:uiPriority="61"/>
-    <w:lsdException w:name="Light Grid Accent 3" w:uiPriority="62"/>
-    <w:lsdException w:name="Medium Shading 1 Accent 3" w:uiPriority="63"/>
-    <w:lsdException w:name="Medium Shading 2 Accent 3" w:uiPriority="64"/>
-    <w:lsdException w:name="Medium List 1 Accent 3" w:uiPriority="65"/>
-    <w:lsdException w:name="Medium List 2 Accent 3" w:uiPriority="66"/>
-    <w:lsdException w:name="Medium Grid 1 Accent 3" w:uiPriority="67"/>
-    <w:lsdException w:name="Medium Grid 2 Accent 3" w:uiPriority="68"/>
-    <w:lsdException w:name="Medium Grid 3 Accent 3" w:uiPriority="69"/>
-    <w:lsdException w:name="Dark List Accent 3" w:uiPriority="70"/>
-    <w:lsdException w:name="Colorful Shading Accent 3" w:uiPriority="71"/>
-    <w:lsdException w:name="Colorful List Accent 3" w:uiPriority="72"/>
-    <w:lsdException w:name="Colorful Grid Accent 3" w:uiPriority="73"/>
-    <w:lsdException w:name="Light Shading Accent 4" w:uiPriority="60"/>
-    <w:lsdException w:name="Light List Accent 4" w:uiPriority="61"/>
-    <w:lsdException w:name="Light Grid Accent 4" w:uiPriority="62"/>
-    <w:lsdException w:name="Medium Shading 1 Accent 4" w:uiPriority="63"/>
-    <w:lsdException w:name="Medium Shading 2 Accent 4" w:uiPriority="64"/>
-    <w:lsdException w:name="Medium List 1 Accent 4" w:uiPriority="65"/>
-    <w:lsdException w:name="Medium List 2 Accent 4" w:uiPriority="66"/>
-    <w:lsdException w:name="Medium Grid 1 Accent 4" w:uiPriority="67"/>
-    <w:lsdException w:name="Medium Grid 2 Accent 4" w:uiPriority="68"/>
-    <w:lsdException w:name="Medium Grid 3 Accent 4" w:uiPriority="69"/>
-    <w:lsdException w:name="Dark List Accent 4" w:uiPriority="70"/>
-    <w:lsdException w:name="Colorful Shading Accent 4" w:uiPriority="71"/>
-    <w:lsdException w:name="Colorful List Accent 4" w:uiPriority="72"/>
-    <w:lsdException w:name="Colorful Grid Accent 4" w:uiPriority="73"/>
-    <w:lsdException w:name="Light Shading Accent 5" w:uiPriority="60"/>
-    <w:lsdException w:name="Light List Accent 5" w:uiPriority="61"/>
-    <w:lsdException w:name="Light Grid Accent 5" w:uiPriority="62"/>
-    <w:lsdException w:name="Medium Shading 1 Accent 5" w:uiPriority="63"/>
-    <w:lsdException w:name="Medium Shading 2 Accent 5" w:uiPriority="64"/>
-    <w:lsdException w:name="Medium List 1 Accent 5" w:uiPriority="65"/>
-    <w:lsdException w:name="Medium List 2 Accent 5" w:uiPriority="66"/>
-    <w:lsdException w:name="Medium Grid 1 Accent 5" w:uiPriority="67"/>
-    <w:lsdException w:name="Medium Grid 2 Accent 5" w:uiPriority="68"/>
-    <w:lsdException w:name="Medium Grid 3 Accent 5" w:uiPriority="69"/>
-    <w:lsdException w:name="Dark List Accent 5" w:uiPriority="70"/>
-    <w:lsdException w:name="Colorful Shading Accent 5" w:uiPriority="71"/>
-    <w:lsdException w:name="Colorful List Accent 5" w:uiPriority="72"/>
-    <w:lsdException w:name="Colorful Grid Accent 5" w:uiPriority="73"/>
-    <w:lsdException w:name="Light Shading Accent 6" w:uiPriority="60"/>
-    <w:lsdException w:name="Light List Accent 6" w:uiPriority="61"/>
-    <w:lsdException w:name="Light Grid Accent 6" w:uiPriority="62"/>
-    <w:lsdException w:name="Medium Shading 1 Accent 6" w:uiPriority="63"/>
-    <w:lsdException w:name="Medium Shading 2 Accent 6" w:uiPriority="64"/>
-    <w:lsdException w:name="Medium List 1 Accent 6" w:uiPriority="65"/>
-    <w:lsdException w:name="Medium List 2 Accent 6" w:uiPriority="66"/>
-    <w:lsdException w:name="Medium Grid 1 Accent 6" w:uiPriority="67"/>
-    <w:lsdException w:name="Medium Grid 2 Accent 6" w:uiPriority="68"/>
-    <w:lsdException w:name="Medium Grid 3 Accent 6" w:uiPriority="69"/>
-    <w:lsdException w:name="Dark List Accent 6" w:uiPriority="70"/>
-    <w:lsdException w:name="Colorful Shading Accent 6" w:uiPriority="71"/>
-    <w:lsdException w:name="Colorful List Accent 6" w:uiPriority="72"/>
-    <w:lsdException w:name="Colorful Grid Accent 6" w:uiPriority="73"/>
-    <w:lsdException w:name="Subtle Emphasis" w:uiPriority="19" w:qFormat="1"/>
-    <w:lsdException w:name="Intense Emphasis" w:uiPriority="21" w:qFormat="1"/>
-    <w:lsdException w:name="Subtle Reference" w:uiPriority="31" w:qFormat="1"/>
-    <w:lsdException w:name="Intense Reference" w:uiPriority="32" w:qFormat="1"/>
-    <w:lsdException w:name="Book Title" w:uiPriority="33" w:qFormat="1"/>
-    <w:lsdException w:name="Bibliography" w:semiHidden="1" w:uiPriority="37" w:unhideWhenUsed="1"/>
-    <w:lsdException w:name="TOC Heading" w:semiHidden="1" w:uiPriority="39" w:unhideWhenUsed="1" w:qFormat="1"/>
-    <w:lsdException w:name="Grid Table 4" w:uiPriority="49"/>
-    <w:lsdException w:name="Grid Table 5 Dark" w:uiPriority="50"/>
-    <w:lsdException w:name="Grid Table 6 Colorful" w:uiPriority="51"/>
-    <w:lsdException w:name="Grid Table 7 Colorful" w:uiPriority="52"/>
-    <w:lsdException w:name="Grid Table 1 Light Accent 1" w:uiPriority="46"/>
-    <w:lsdException w:name="Grid Table 2 Accent 1" w:uiPriority="47"/>
-    <w:lsdException w:name="Grid Table 3 Accent 1" w:uiPriority="48"/>
-    <w:lsdException w:name="Grid Table 4 Accent 1" w:uiPriority="49"/>
-    <w:lsdException w:name="Grid Table 5 Dark Accent 1" w:uiPriority="50"/>
-    <w:lsdException w:name="Grid Table 6 Colorful Accent 1" w:uiPriority="51"/>
-    <w:lsdException w:name="Grid Table 7 Colorful Accent 1" w:uiPriority="52"/>
-    <w:lsdException w:name="Grid Table 1 Light Accent 2" w:uiPriority="46"/>
-    <w:lsdException w:name="Grid Table 2 Accent 2" w:uiPriority="47"/>
-    <w:lsdException w:name="Grid Table 3 Accent 2" w:uiPriority="48"/>
-    <w:lsdException w:name="Grid Table 4 Accent 2" w:uiPriority="49"/>
-    <w:lsdException w:name="Grid Table 5 Dark Accent 2" w:uiPriority="50"/>
-    <w:lsdException w:name="Grid Table 6 Colorful Accent 2" w:uiPriority="51"/>
-    <w:lsdException w:name="Grid Table 7 Colorful Accent 2" w:uiPriority="52"/>
-    <w:lsdException w:name="Grid Table 1 Light Accent 3" w:uiPriority="46"/>
-    <w:lsdException w:name="Grid Table 2 Accent 3" w:uiPriority="47"/>
-    <w:lsdException w:name="Grid Table 3 Accent 3" w:uiPriority="48"/>
-    <w:lsdException w:name="Grid Table 4 Accent 3" w:uiPriority="49"/>
-    <w:lsdException w:name="Grid Table 5 Dark Accent 3" w:uiPriority="50"/>
-    <w:lsdException w:name="Grid Table 6 Colorful Accent 3" w:uiPriority="51"/>
-    <w:lsdException w:name="Grid Table 7 Colorful Accent 3" w:uiPriority="52"/>
-    <w:lsdException w:name="Grid Table 1 Light Accent 4" w:uiPriority="46"/>
-    <w:lsdException w:name="Grid Table 2 Accent 4" w:uiPriority="47"/>
-    <w:lsdException w:name="Grid Table 3 Accent 4" w:uiPriority="48"/>
-    <w:lsdException w:name="Grid Table 4 Accent 4" w:uiPriority="49"/>
-    <w:lsdException w:name="Grid Table 5 Dark Accent 4" w:uiPriority="50"/>
-    <w:lsdException w:name="Grid Table 6 Colorful Accent 4" w:uiPriority="51"/>
-    <w:lsdException w:name="Grid Table 7 Colorful Accent 4" w:uiPriority="52"/>
-    <w:lsdException w:name="Grid Table 1 Light Accent 5" w:uiPriority="46"/>
-    <w:lsdException w:name="Grid Table 2 Accent 5" w:uiPriority="47"/>
-    <w:lsdException w:name="Grid Table 3 Accent 5" w:uiPriority="48"/>
-    <w:lsdException w:name="Grid Table 4 Accent 5" w:uiPriority="49"/>
-    <w:lsdException w:name="Grid Table 5 Dark Accent 5" w:uiPriority="50"/>
-    <w:lsdException w:name="Grid Table 6 Colorful Accent 5" w:uiPriority="51"/>
-    <w:lsdException w:name="Grid Table 7 Colorful Accent 5" w:uiPriority="52"/>
-    <w:lsdException w:name="Grid Table 1 Light Accent 6" w:uiPriority="46"/>
-    <w:lsdException w:name="Grid Table 2 Accent 6" w:uiPriority="47"/>
-    <w:lsdException w:name="Grid Table 3 Accent 6" w:uiPriority="48"/>
-    <w:lsdException w:name="Grid Table 4 Accent 6" w:uiPriority="49"/>
-    <w:lsdException w:name="Grid Table 5 Dark Accent 6" w:uiPriority="50"/>
-    <w:lsdException w:name="Grid Table 6 Colorful Accent 6" w:uiPriority="51"/>
-    <w:lsdException w:name="Grid Table 7 Colorful Accent 6" w:uiPriority="52"/>
-    <w:lsdException w:name="List Table 1 Light" w:uiPriority="46"/>
-    <w:lsdException w:name="List Table 2" w:uiPriority="47"/>
-    <w:lsdException w:name="List Table 3" w:uiPriority="48"/>
-    <w:lsdException w:name="List Table 4" w:uiPriority="49"/>
-    <w:lsdException w:name="List Table 5 Dark" w:uiPriority="50"/>
-    <w:lsdException w:name="List Table 6 Colorful" w:uiPriority="51"/>
-    <w:lsdException w:name="List Table 7 Colorful" w:uiPriority="52"/>
-    <w:lsdException w:name="List Table 1 Light Accent 1" w:uiPriority="46"/>
-    <w:lsdException w:name="List Table 2 Accent 1" w:uiPriority="47"/>
-    <w:lsdException w:name="List Table 3 Accent 1" w:uiPriority="48"/>
-    <w:lsdException w:name="List Table 4 Accent 1" w:uiPriority="49"/>
-    <w:lsdException w:name="List Table 5 Dark Accent 1" w:uiPriority="50"/>
-    <w:lsdException w:name="List Table 6 Colorful Accent 1" w:uiPriority="51"/>
-    <w:lsdException w:name="List Table 7 Colorful Accent 1" w:uiPriority="52"/>
-    <w:lsdException w:name="List Table 1 Light Accent 2" w:uiPriority="46"/>
-    <w:lsdException w:name="List Table 2 Accent 2" w:uiPriority="47"/>
-    <w:lsdException w:name="List Table 3 Accent 2" w:uiPriority="48"/>
-    <w:lsdException w:name="List Table 4 Accent 2" w:uiPriority="49"/>
-    <w:lsdException w:name="List Table 5 Dark Accent 2" w:uiPriority="50"/>
-    <w:lsdException w:name="List Table 6 Colorful Accent 2" w:uiPriority="51"/>
-    <w:lsdException w:name="List Table 7 Colorful Accent 2" w:uiPriority="52"/>
-    <w:lsdException w:name="List Table 1 Light Accent 3" w:uiPriority="46"/>
-    <w:lsdException w:name="List Table 2 Accent 3" w:uiPriority="47"/>
-    <w:lsdException w:name="List Table 3 Accent 3" w:uiPriority="48"/>
-    <w:lsdException w:name="List Table 4 Accent 3" w:uiPriority="49"/>
-    <w:lsdException w:name="List Table 5 Dark Accent 3" w:uiPriority="50"/>
-    <w:lsdException w:name="List Table 6 Colorful Accent 3" w:uiPriority="51"/>
-    <w:lsdException w:name="List Table 7 Colorful Accent 3" w:uiPriority="52"/>
-    <w:lsdException w:name="List Table 1 Light Accent 4" w:uiPriority="46"/>
-    <w:lsdException w:name="List Table 2 Accent 4" w:uiPriority="47"/>
-    <w:lsdException w:name="List Table 3 Accent 4" w:uiPriority="48"/>
-    <w:lsdException w:name="List Table 4 Accent 4" w:uiPriority="49"/>
-    <w:lsdException w:name="List Table 5 Dark Accent 4" w:uiPriority="50"/>
-    <w:lsdException w:name="List Table 6 Colorful Accent 4" w:uiPriority="51"/>
-    <w:lsdException w:name="List Table 7 Colorful Accent 4" w:uiPriority="52"/>
-    <w:lsdException w:name="List Table 1 Light Accent 5" w:uiPriority="46"/>
-    <w:lsdException w:name="List Table 2 Accent 5" w:uiPriority="47"/>
-    <w:lsdException w:name="List Table 3 Accent 5" w:uiPriority="48"/>
-    <w:lsdException w:name="List Table 4 Accent 5" w:uiPriority="49"/>
-    <w:lsdException w:name="List Table 5 Dark Accent 5" w:uiPriority="50"/>
-    <w:lsdException w:name="List Table 6 Colorful Accent 5" w:uiPriority="51"/>
-    <w:lsdException w:name="List Table 7 Colorful Accent 5" w:uiPriority="52"/>
-    <w:lsdException w:name="List Table 1 Light Accent 6" w:uiPriority="46"/>
-    <w:lsdException w:name="List Table 2 Accent 6" w:uiPriority="47"/>
-    <w:lsdException w:name="List Table 3 Accent 6" w:uiPriority="48"/>
-    <w:lsdException w:name="List Table 4 Accent 6" w:uiPriority="49"/>
-    <w:lsdException w:name="List Table 5 Dark Accent 6" w:uiPriority="50"/>
-    <w:lsdException w:name="List Table 6 Colorful Accent 6" w:uiPriority="51"/>
-    <w:lsdException w:name="List Table 7 Colorful Accent 6" w:uiPriority="52"/>
+  <w:latentStyles w:defLockedState="0" w:defUIPriority="99" w:defSemiHidden="1" w:defUnhideWhenUsed="1" w:defQFormat="0" w:count="276">
+    <w:lsdException w:name="Normal" w:semiHidden="0" w:uiPriority="0" w:unhideWhenUsed="0" w:qFormat="1"/>
+    <w:lsdException w:name="heading 1" w:semiHidden="0" w:uiPriority="9" w:unhideWhenUsed="0" w:qFormat="1"/>
+    <w:lsdException w:name="heading 2" w:uiPriority="9" w:qFormat="1"/>
+    <w:lsdException w:name="heading 3" w:uiPriority="9" w:qFormat="1"/>
+    <w:lsdException w:name="heading 4" w:uiPriority="9" w:qFormat="1"/>
+    <w:lsdException w:name="heading 5" w:uiPriority="9" w:qFormat="1"/>
+    <w:lsdException w:name="heading 6" w:uiPriority="9" w:qFormat="1"/>
+    <w:lsdException w:name="heading 7" w:uiPriority="9" w:qFormat="1"/>
+    <w:lsdException w:name="heading 8" w:uiPriority="9" w:qFormat="1"/>
+    <w:lsdException w:name="heading 9" w:uiPriority="9" w:qFormat="1"/>
+    <w:lsdException w:name="toc 1" w:uiPriority="39"/>
+    <w:lsdException w:name="toc 2" w:uiPriority="39"/>
+    <w:lsdException w:name="toc 3" w:uiPriority="39"/>
+    <w:lsdException w:name="toc 4" w:uiPriority="39"/>
+    <w:lsdException w:name="toc 5" w:uiPriority="39"/>
+    <w:lsdException w:name="toc 6" w:uiPriority="39"/>
+    <w:lsdException w:name="toc 7" w:uiPriority="39"/>
+    <w:lsdException w:name="toc 8" w:uiPriority="39"/>
+    <w:lsdException w:name="toc 9" w:uiPriority="39"/>
+    <w:lsdException w:name="caption" w:uiPriority="35" w:qFormat="1"/>
+    <w:lsdException w:name="Title" w:semiHidden="0" w:uiPriority="10" w:unhideWhenUsed="0" w:qFormat="1"/>
+    <w:lsdException w:name="Default Paragraph Font" w:uiPriority="1"/>
+    <w:lsdException w:name="Subtitle" w:semiHidden="0" w:uiPriority="11" w:unhideWhenUsed="0" w:qFormat="1"/>
+    <w:lsdException w:name="Strong" w:semiHidden="0" w:uiPriority="22" w:unhideWhenUsed="0" w:qFormat="1"/>
+    <w:lsdException w:name="Emphasis" w:semiHidden="0" w:uiPriority="20" w:unhideWhenUsed="0" w:qFormat="1"/>
+    <w:lsdException w:name="Table Grid" w:semiHidden="0" w:uiPriority="39" w:unhideWhenUsed="0"/>
+    <w:lsdException w:name="Note Level 1" w:semiHidden="0" w:unhideWhenUsed="0"/>
+    <w:lsdException w:name="Note Level 2" w:semiHidden="0" w:unhideWhenUsed="0"/>
+    <w:lsdException w:name="Note Level 3" w:semiHidden="0" w:unhideWhenUsed="0"/>
+    <w:lsdException w:name="Note Level 4" w:semiHidden="0" w:unhideWhenUsed="0"/>
+    <w:lsdException w:name="Note Level 5" w:semiHidden="0" w:unhideWhenUsed="0"/>
+    <w:lsdException w:name="Note Level 6" w:semiHidden="0" w:unhideWhenUsed="0"/>
+    <w:lsdException w:name="Note Level 7" w:semiHidden="0" w:unhideWhenUsed="0"/>
+    <w:lsdException w:name="Note Level 8" w:semiHidden="0" w:unhideWhenUsed="0"/>
+    <w:lsdException w:name="Note Level 9" w:semiHidden="0" w:unhideWhenUsed="0"/>
+    <w:lsdException w:name="Placeholder Text" w:unhideWhenUsed="0"/>
+    <w:lsdException w:name="No Spacing" w:semiHidden="0" w:uiPriority="1" w:unhideWhenUsed="0" w:qFormat="1"/>
+    <w:lsdException w:name="Light Shading" w:semiHidden="0" w:uiPriority="60" w:unhideWhenUsed="0"/>
+    <w:lsdException w:name="Light List" w:semiHidden="0" w:uiPriority="61" w:unhideWhenUsed="0"/>
+    <w:lsdException w:name="Light Grid" w:semiHidden="0" w:uiPriority="62" w:unhideWhenUsed="0"/>
+    <w:lsdException w:name="Medium Shading 1" w:semiHidden="0" w:uiPriority="63" w:unhideWhenUsed="0"/>
+    <w:lsdException w:name="Medium Shading 2" w:semiHidden="0" w:uiPriority="64" w:unhideWhenUsed="0"/>
+    <w:lsdException w:name="Medium List 1" w:semiHidden="0" w:uiPriority="65" w:unhideWhenUsed="0"/>
+    <w:lsdException w:name="Medium List 2" w:semiHidden="0" w:uiPriority="66" w:unhideWhenUsed="0"/>
+    <w:lsdException w:name="Medium Grid 1" w:semiHidden="0" w:uiPriority="67" w:unhideWhenUsed="0"/>
+    <w:lsdException w:name="Medium Grid 2" w:semiHidden="0" w:uiPriority="68" w:unhideWhenUsed="0"/>
+    <w:lsdException w:name="Medium Grid 3" w:semiHidden="0" w:uiPriority="69" w:unhideWhenUsed="0"/>
+    <w:lsdException w:name="Dark List" w:semiHidden="0" w:uiPriority="70" w:unhideWhenUsed="0"/>
+    <w:lsdException w:name="Colorful Shading" w:semiHidden="0" w:uiPriority="71" w:unhideWhenUsed="0"/>
+    <w:lsdException w:name="Colorful List" w:semiHidden="0" w:uiPriority="72" w:unhideWhenUsed="0"/>
+    <w:lsdException w:name="Colorful Grid" w:semiHidden="0" w:uiPriority="73" w:unhideWhenUsed="0"/>
+    <w:lsdException w:name="Light Shading Accent 1" w:semiHidden="0" w:uiPriority="60" w:unhideWhenUsed="0"/>
+    <w:lsdException w:name="Light List Accent 1" w:semiHidden="0" w:uiPriority="61" w:unhideWhenUsed="0"/>
+    <w:lsdException w:name="Light Grid Accent 1" w:semiHidden="0" w:uiPriority="62" w:unhideWhenUsed="0"/>
+    <w:lsdException w:name="Medium Shading 1 Accent 1" w:semiHidden="0" w:uiPriority="63" w:unhideWhenUsed="0"/>
+    <w:lsdException w:name="Medium Shading 2 Accent 1" w:semiHidden="0" w:uiPriority="64" w:unhideWhenUsed="0"/>
+    <w:lsdException w:name="Medium List 1 Accent 1" w:semiHidden="0" w:uiPriority="65" w:unhideWhenUsed="0"/>
+    <w:lsdException w:name="Revision" w:unhideWhenUsed="0"/>
+    <w:lsdException w:name="List Paragraph" w:semiHidden="0" w:uiPriority="34" w:unhideWhenUsed="0" w:qFormat="1"/>
+    <w:lsdException w:name="Quote" w:semiHidden="0" w:uiPriority="29" w:unhideWhenUsed="0" w:qFormat="1"/>
+    <w:lsdException w:name="Intense Quote" w:semiHidden="0" w:uiPriority="30" w:unhideWhenUsed="0" w:qFormat="1"/>
+    <w:lsdException w:name="Medium List 2 Accent 1" w:semiHidden="0" w:uiPriority="66" w:unhideWhenUsed="0"/>
+    <w:lsdException w:name="Medium Grid 1 Accent 1" w:semiHidden="0" w:uiPriority="67" w:unhideWhenUsed="0"/>
+    <w:lsdException w:name="Medium Grid 2 Accent 1" w:semiHidden="0" w:uiPriority="68" w:unhideWhenUsed="0"/>
+    <w:lsdException w:name="Medium Grid 3 Accent 1" w:semiHidden="0" w:uiPriority="69" w:unhideWhenUsed="0"/>
+    <w:lsdException w:name="Dark List Accent 1" w:semiHidden="0" w:uiPriority="70" w:unhideWhenUsed="0"/>
+    <w:lsdException w:name="Colorful Shading Accent 1" w:semiHidden="0" w:uiPriority="71" w:unhideWhenUsed="0"/>
+    <w:lsdException w:name="Colorful List Accent 1" w:semiHidden="0" w:uiPriority="72" w:unhideWhenUsed="0"/>
+    <w:lsdException w:name="Colorful Grid Accent 1" w:semiHidden="0" w:uiPriority="73" w:unhideWhenUsed="0"/>
+    <w:lsdException w:name="Light Shading Accent 2" w:semiHidden="0" w:uiPriority="60" w:unhideWhenUsed="0"/>
+    <w:lsdException w:name="Light List Accent 2" w:semiHidden="0" w:uiPriority="61" w:unhideWhenUsed="0"/>
+    <w:lsdException w:name="Light Grid Accent 2" w:semiHidden="0" w:uiPriority="62" w:unhideWhenUsed="0"/>
+    <w:lsdException w:name="Medium Shading 1 Accent 2" w:semiHidden="0" w:uiPriority="63" w:unhideWhenUsed="0"/>
+    <w:lsdException w:name="Medium Shading 2 Accent 2" w:semiHidden="0" w:uiPriority="64" w:unhideWhenUsed="0"/>
+    <w:lsdException w:name="Medium List 1 Accent 2" w:semiHidden="0" w:uiPriority="65" w:unhideWhenUsed="0"/>
+    <w:lsdException w:name="Medium List 2 Accent 2" w:semiHidden="0" w:uiPriority="66" w:unhideWhenUsed="0"/>
+    <w:lsdException w:name="Medium Grid 1 Accent 2" w:semiHidden="0" w:uiPriority="67" w:unhideWhenUsed="0"/>
+    <w:lsdException w:name="Medium Grid 2 Accent 2" w:semiHidden="0" w:uiPriority="68" w:unhideWhenUsed="0"/>
+    <w:lsdException w:name="Medium Grid 3 Accent 2" w:semiHidden="0" w:uiPriority="69" w:unhideWhenUsed="0"/>
+    <w:lsdException w:name="Dark List Accent 2" w:semiHidden="0" w:uiPriority="70" w:unhideWhenUsed="0"/>
+    <w:lsdException w:name="Colorful Shading Accent 2" w:semiHidden="0" w:uiPriority="71" w:unhideWhenUsed="0"/>
+    <w:lsdException w:name="Colorful List Accent 2" w:semiHidden="0" w:uiPriority="72" w:unhideWhenUsed="0"/>
+    <w:lsdException w:name="Colorful Grid Accent 2" w:semiHidden="0" w:uiPriority="73" w:unhideWhenUsed="0"/>
+    <w:lsdException w:name="Light Shading Accent 3" w:semiHidden="0" w:uiPriority="60" w:unhideWhenUsed="0"/>
+    <w:lsdException w:name="Light List Accent 3" w:semiHidden="0" w:uiPriority="61" w:unhideWhenUsed="0"/>
+    <w:lsdException w:name="Light Grid Accent 3" w:semiHidden="0" w:uiPriority="62" w:unhideWhenUsed="0"/>
+    <w:lsdException w:name="Medium Shading 1 Accent 3" w:semiHidden="0" w:uiPriority="63" w:unhideWhenUsed="0"/>
+    <w:lsdException w:name="Medium Shading 2 Accent 3" w:semiHidden="0" w:uiPriority="64" w:unhideWhenUsed="0"/>
+    <w:lsdException w:name="Medium List 1 Accent 3" w:semiHidden="0" w:uiPriority="65" w:unhideWhenUsed="0"/>
+    <w:lsdException w:name="Medium List 2 Accent 3" w:semiHidden="0" w:uiPriority="66" w:unhideWhenUsed="0"/>
+    <w:lsdException w:name="Medium Grid 1 Accent 3" w:semiHidden="0" w:uiPriority="67" w:unhideWhenUsed="0"/>
+    <w:lsdException w:name="Medium Grid 2 Accent 3" w:semiHidden="0" w:uiPriority="68" w:unhideWhenUsed="0"/>
+    <w:lsdException w:name="Medium Grid 3 Accent 3" w:semiHidden="0" w:uiPriority="69" w:unhideWhenUsed="0"/>
+    <w:lsdException w:name="Dark List Accent 3" w:semiHidden="0" w:uiPriority="70" w:unhideWhenUsed="0"/>
+    <w:lsdException w:name="Colorful Shading Accent 3" w:semiHidden="0" w:uiPriority="71" w:unhideWhenUsed="0"/>
+    <w:lsdException w:name="Colorful List Accent 3" w:semiHidden="0" w:uiPriority="72" w:unhideWhenUsed="0"/>
+    <w:lsdException w:name="Colorful Grid Accent 3" w:semiHidden="0" w:uiPriority="73" w:unhideWhenUsed="0"/>
+    <w:lsdException w:name="Light Shading Accent 4" w:semiHidden="0" w:uiPriority="60" w:unhideWhenUsed="0"/>
+    <w:lsdException w:name="Light List Accent 4" w:semiHidden="0" w:uiPriority="61" w:unhideWhenUsed="0"/>
+    <w:lsdException w:name="Light Grid Accent 4" w:semiHidden="0" w:uiPriority="62" w:unhideWhenUsed="0"/>
+    <w:lsdException w:name="Medium Shading 1 Accent 4" w:semiHidden="0" w:uiPriority="63" w:unhideWhenUsed="0"/>
+    <w:lsdException w:name="Medium Shading 2 Accent 4" w:semiHidden="0" w:uiPriority="64" w:unhideWhenUsed="0"/>
+    <w:lsdException w:name="Medium List 1 Accent 4" w:semiHidden="0" w:uiPriority="65" w:unhideWhenUsed="0"/>
+    <w:lsdException w:name="Medium List 2 Accent 4" w:semiHidden="0" w:uiPriority="66" w:unhideWhenUsed="0"/>
+    <w:lsdException w:name="Medium Grid 1 Accent 4" w:semiHidden="0" w:uiPriority="67" w:unhideWhenUsed="0"/>
+    <w:lsdException w:name="Medium Grid 2 Accent 4" w:semiHidden="0" w:uiPriority="68" w:unhideWhenUsed="0"/>
+    <w:lsdException w:name="Medium Grid 3 Accent 4" w:semiHidden="0" w:uiPriority="69" w:unhideWhenUsed="0"/>
+    <w:lsdException w:name="Dark List Accent 4" w:semiHidden="0" w:uiPriority="70" w:unhideWhenUsed="0"/>
+    <w:lsdException w:name="Colorful Shading Accent 4" w:semiHidden="0" w:uiPriority="71" w:unhideWhenUsed="0"/>
+    <w:lsdException w:name="Colorful List Accent 4" w:semiHidden="0" w:uiPriority="72" w:unhideWhenUsed="0"/>
+    <w:lsdException w:name="Colorful Grid Accent 4" w:semiHidden="0" w:uiPriority="73" w:unhideWhenUsed="0"/>
+    <w:lsdException w:name="Light Shading Accent 5" w:semiHidden="0" w:uiPriority="60" w:unhideWhenUsed="0"/>
+    <w:lsdException w:name="Light List Accent 5" w:semiHidden="0" w:uiPriority="61" w:unhideWhenUsed="0"/>
+    <w:lsdException w:name="Light Grid Accent 5" w:semiHidden="0" w:uiPriority="62" w:unhideWhenUsed="0"/>
+    <w:lsdException w:name="Medium Shading 1 Accent 5" w:semiHidden="0" w:uiPriority="63" w:unhideWhenUsed="0"/>
+    <w:lsdException w:name="Medium Shading 2 Accent 5" w:semiHidden="0" w:uiPriority="64" w:unhideWhenUsed="0"/>
+    <w:lsdException w:name="Medium List 1 Accent 5" w:semiHidden="0" w:uiPriority="65" w:unhideWhenUsed="0"/>
+    <w:lsdException w:name="Medium List 2 Accent 5" w:semiHidden="0" w:uiPriority="66" w:unhideWhenUsed="0"/>
+    <w:lsdException w:name="Medium Grid 1 Accent 5" w:semiHidden="0" w:uiPriority="67" w:unhideWhenUsed="0"/>
+    <w:lsdException w:name="Medium Grid 2 Accent 5" w:semiHidden="0" w:uiPriority="68" w:unhideWhenUsed="0"/>
+    <w:lsdException w:name="Medium Grid 3 Accent 5" w:semiHidden="0" w:uiPriority="69" w:unhideWhenUsed="0"/>
+    <w:lsdException w:name="Dark List Accent 5" w:semiHidden="0" w:uiPriority="70" w:unhideWhenUsed="0"/>
+    <w:lsdException w:name="Colorful Shading Accent 5" w:semiHidden="0" w:uiPriority="71" w:unhideWhenUsed="0"/>
+    <w:lsdException w:name="Colorful List Accent 5" w:semiHidden="0" w:uiPriority="72" w:unhideWhenUsed="0"/>
+    <w:lsdException w:name="Colorful Grid Accent 5" w:semiHidden="0" w:uiPriority="73" w:unhideWhenUsed="0"/>
+    <w:lsdException w:name="Light Shading Accent 6" w:semiHidden="0" w:uiPriority="60" w:unhideWhenUsed="0"/>
+    <w:lsdException w:name="Light List Accent 6" w:semiHidden="0" w:uiPriority="61" w:unhideWhenUsed="0"/>
+    <w:lsdException w:name="Light Grid Accent 6" w:semiHidden="0" w:uiPriority="62" w:unhideWhenUsed="0"/>
+    <w:lsdException w:name="Medium Shading 1 Accent 6" w:semiHidden="0" w:uiPriority="63" w:unhideWhenUsed="0"/>
+    <w:lsdException w:name="Medium Shading 2 Accent 6" w:semiHidden="0" w:uiPriority="64" w:unhideWhenUsed="0"/>
+    <w:lsdException w:name="Medium List 1 Accent 6" w:semiHidden="0" w:uiPriority="65" w:unhideWhenUsed="0"/>
+    <w:lsdException w:name="Medium List 2 Accent 6" w:semiHidden="0" w:uiPriority="66" w:unhideWhenUsed="0"/>
+    <w:lsdException w:name="Medium Grid 1 Accent 6" w:semiHidden="0" w:uiPriority="67" w:unhideWhenUsed="0"/>
+    <w:lsdException w:name="Medium Grid 2 Accent 6" w:semiHidden="0" w:uiPriority="68" w:unhideWhenUsed="0"/>
+    <w:lsdException w:name="Medium Grid 3 Accent 6" w:semiHidden="0" w:uiPriority="69" w:unhideWhenUsed="0"/>
+    <w:lsdException w:name="Dark List Accent 6" w:semiHidden="0" w:uiPriority="70" w:unhideWhenUsed="0"/>
+    <w:lsdException w:name="Colorful Shading Accent 6" w:semiHidden="0" w:uiPriority="71" w:unhideWhenUsed="0"/>
+    <w:lsdException w:name="Colorful List Accent 6" w:semiHidden="0" w:uiPriority="72" w:unhideWhenUsed="0"/>
+    <w:lsdException w:name="Colorful Grid Accent 6" w:semiHidden="0" w:uiPriority="73" w:unhideWhenUsed="0"/>
+    <w:lsdException w:name="Subtle Emphasis" w:semiHidden="0" w:uiPriority="19" w:unhideWhenUsed="0" w:qFormat="1"/>
+    <w:lsdException w:name="Intense Emphasis" w:semiHidden="0" w:uiPriority="21" w:unhideWhenUsed="0" w:qFormat="1"/>
+    <w:lsdException w:name="Subtle Reference" w:semiHidden="0" w:uiPriority="31" w:unhideWhenUsed="0" w:qFormat="1"/>
+    <w:lsdException w:name="Intense Reference" w:semiHidden="0" w:uiPriority="32" w:unhideWhenUsed="0" w:qFormat="1"/>
+    <w:lsdException w:name="Book Title" w:semiHidden="0" w:uiPriority="33" w:unhideWhenUsed="0" w:qFormat="1"/>
+    <w:lsdException w:name="Bibliography" w:uiPriority="37"/>
+    <w:lsdException w:name="TOC Heading" w:uiPriority="39" w:qFormat="1"/>
+  </w:latentStyles>
+  <w:style w:type="paragraph" w:default="1" w:styleId="Normal">
+    <w:name w:val="Normal"/>
+    <w:qFormat/>
+  </w:style>
+  <w:style w:type="character" w:default="1" w:styleId="DefaultParagraphFont">
+    <w:name w:val="Default Paragraph Font"/>
+    <w:uiPriority w:val="1"/>
+    <w:semiHidden/>
+    <w:unhideWhenUsed/>
+  </w:style>
+  <w:style w:type="table" w:default="1" w:styleId="TableNormal">
+    <w:name w:val="Normal Table"/>
+    <w:uiPriority w:val="99"/>
+    <w:semiHidden/>
+    <w:unhideWhenUsed/>
+    <w:tblPr>
+      <w:tblInd w:w="0" w:type="dxa"/>
+      <w:tblCellMar>
+        <w:top w:w="0" w:type="dxa"/>
+        <w:left w:w="108" w:type="dxa"/>
+        <w:bottom w:w="0" w:type="dxa"/>
+        <w:right w:w="108" w:type="dxa"/>
+      </w:tblCellMar>
+    </w:tblPr>
+  </w:style>
+  <w:style w:type="numbering" w:default="1" w:styleId="NoList">
+    <w:name w:val="No List"/>
+    <w:uiPriority w:val="99"/>
+    <w:semiHidden/>
+    <w:unhideWhenUsed/>
+  </w:style>
+  <w:style w:type="paragraph" w:styleId="ListParagraph">
+    <w:name w:val="List Paragraph"/>
+    <w:basedOn w:val="Normal"/>
+    <w:uiPriority w:val="34"/>
+    <w:qFormat/>
+    <w:rsid w:val="00836C9D"/>
+    <w:pPr>
+      <w:ind w:left="720"/>
+      <w:contextualSpacing/>
+    </w:pPr>
+  </w:style>
+  <w:style w:type="paragraph" w:styleId="BalloonText">
+    <w:name w:val="Balloon Text"/>
+    <w:basedOn w:val="Normal"/>
+    <w:link w:val="BalloonTextChar"/>
+    <w:uiPriority w:val="99"/>
+    <w:semiHidden/>
+    <w:unhideWhenUsed/>
+    <w:rsid w:val="003073C1"/>
+    <w:pPr>
+      <w:spacing w:after="0" w:line="240" w:lineRule="auto"/>
+    </w:pPr>
+    <w:rPr>
+      <w:rFonts w:ascii="Lucida Grande" w:hAnsi="Lucida Grande"/>
+      <w:sz w:val="18"/>
+      <w:szCs w:val="18"/>
+    </w:rPr>
+  </w:style>
+  <w:style w:type="character" w:customStyle="1" w:styleId="BalloonTextChar">
+    <w:name w:val="Balloon Text Char"/>
+    <w:basedOn w:val="DefaultParagraphFont"/>
+    <w:link w:val="BalloonText"/>
+    <w:uiPriority w:val="99"/>
+    <w:semiHidden/>
+    <w:rsid w:val="003073C1"/>
+    <w:rPr>
+      <w:rFonts w:ascii="Lucida Grande" w:hAnsi="Lucida Grande"/>
+      <w:sz w:val="18"/>
+      <w:szCs w:val="18"/>
+    </w:rPr>
+  </w:style>
+  <w:style w:type="paragraph" w:styleId="NormalWeb">
+    <w:name w:val="Normal (Web)"/>
+    <w:basedOn w:val="Normal"/>
+    <w:uiPriority w:val="99"/>
+    <w:unhideWhenUsed/>
+    <w:rsid w:val="003073C1"/>
+    <w:pPr>
+      <w:spacing w:before="100" w:beforeAutospacing="1" w:after="100" w:afterAutospacing="1" w:line="240" w:lineRule="auto"/>
+    </w:pPr>
+    <w:rPr>
+      <w:rFonts w:ascii="Times" w:hAnsi="Times" w:cs="Times New Roman"/>
+      <w:sz w:val="20"/>
+      <w:szCs w:val="20"/>
+    </w:rPr>
+  </w:style>
+  <w:style w:type="paragraph" w:styleId="Header">
+    <w:name w:val="header"/>
+    <w:basedOn w:val="Normal"/>
+    <w:link w:val="HeaderChar"/>
+    <w:uiPriority w:val="99"/>
+    <w:unhideWhenUsed/>
+    <w:rsid w:val="003D58CE"/>
+    <w:pPr>
+      <w:tabs>
+        <w:tab w:val="center" w:pos="4680"/>
+        <w:tab w:val="right" w:pos="9360"/>
+      </w:tabs>
+      <w:spacing w:after="0" w:line="240" w:lineRule="auto"/>
+    </w:pPr>
+  </w:style>
+  <w:style w:type="character" w:customStyle="1" w:styleId="HeaderChar">
+    <w:name w:val="Header Char"/>
+    <w:basedOn w:val="DefaultParagraphFont"/>
+    <w:link w:val="Header"/>
+    <w:uiPriority w:val="99"/>
+    <w:rsid w:val="003D58CE"/>
+  </w:style>
+  <w:style w:type="paragraph" w:styleId="Footer">
+    <w:name w:val="footer"/>
+    <w:basedOn w:val="Normal"/>
+    <w:link w:val="FooterChar"/>
+    <w:uiPriority w:val="99"/>
+    <w:unhideWhenUsed/>
+    <w:rsid w:val="003D58CE"/>
+    <w:pPr>
+      <w:tabs>
+        <w:tab w:val="center" w:pos="4680"/>
+        <w:tab w:val="right" w:pos="9360"/>
+      </w:tabs>
+      <w:spacing w:after="0" w:line="240" w:lineRule="auto"/>
+    </w:pPr>
+  </w:style>
+  <w:style w:type="character" w:customStyle="1" w:styleId="FooterChar">
+    <w:name w:val="Footer Char"/>
+    <w:basedOn w:val="DefaultParagraphFont"/>
+    <w:link w:val="Footer"/>
+    <w:uiPriority w:val="99"/>
+    <w:rsid w:val="003D58CE"/>
+  </w:style>
+</w:styles>
+</file>
+
+<file path=word/stylesWithEffects.xml><?xml version="1.0" encoding="utf-8"?>
+<w:styles xmlns:wpc="http://schemas.microsoft.com/office/word/2010/wordprocessingCanvas" xmlns:mo="http://schemas.microsoft.com/office/mac/office/2008/main" xmlns:mc="http://schemas.openxmlformats.org/markup-compatibility/2006" xmlns:mv="urn:schemas-microsoft-com:mac:vml" xmlns:o="urn:schemas-microsoft-com:office:office" xmlns:r="http://schemas.openxmlformats.org/officeDocument/2006/relationships" xmlns:m="http://schemas.openxmlformats.org/officeDocument/2006/math" xmlns:v="urn:schemas-microsoft-com:vml" xmlns:wp14="http://schemas.microsoft.com/office/word/2010/wordprocessingDrawing" xmlns:wp="http://schemas.openxmlformats.org/drawingml/2006/wordprocessingDrawing" xmlns:w10="urn:schemas-microsoft-com:office:word" xmlns:w="http://schemas.openxmlformats.org/wordprocessingml/2006/main" xmlns:w14="http://schemas.microsoft.com/office/word/2010/wordml" xmlns:wpg="http://schemas.microsoft.com/office/word/2010/wordprocessingGroup" xmlns:wpi="http://schemas.microsoft.com/office/word/2010/wordprocessingInk" xmlns:wne="http://schemas.microsoft.com/office/word/2006/wordml" xmlns:wps="http://schemas.microsoft.com/office/word/2010/wordprocessingShape" mc:Ignorable="w14 wp14">
+  <w:docDefaults>
+    <w:rPrDefault>
+      <w:rPr>
+        <w:rFonts w:asciiTheme="minorHAnsi" w:eastAsiaTheme="minorHAnsi" w:hAnsiTheme="minorHAnsi" w:cstheme="minorBidi"/>
+        <w:sz w:val="22"/>
+        <w:szCs w:val="22"/>
+        <w:lang w:val="en-US" w:eastAsia="en-US" w:bidi="ar-SA"/>
+      </w:rPr>
+    </w:rPrDefault>
+    <w:pPrDefault>
+      <w:pPr>
+        <w:spacing w:after="160" w:line="259" w:lineRule="auto"/>
+      </w:pPr>
+    </w:pPrDefault>
+  </w:docDefaults>
+  <w:latentStyles w:defLockedState="0" w:defUIPriority="99" w:defSemiHidden="1" w:defUnhideWhenUsed="1" w:defQFormat="0" w:count="276">
+    <w:lsdException w:name="Normal" w:semiHidden="0" w:uiPriority="0" w:unhideWhenUsed="0" w:qFormat="1"/>
+    <w:lsdException w:name="heading 1" w:semiHidden="0" w:uiPriority="9" w:unhideWhenUsed="0" w:qFormat="1"/>
+    <w:lsdException w:name="heading 2" w:uiPriority="9" w:qFormat="1"/>
+    <w:lsdException w:name="heading 3" w:uiPriority="9" w:qFormat="1"/>
+    <w:lsdException w:name="heading 4" w:uiPriority="9" w:qFormat="1"/>
+    <w:lsdException w:name="heading 5" w:uiPriority="9" w:qFormat="1"/>
+    <w:lsdException w:name="heading 6" w:uiPriority="9" w:qFormat="1"/>
+    <w:lsdException w:name="heading 7" w:uiPriority="9" w:qFormat="1"/>
+    <w:lsdException w:name="heading 8" w:uiPriority="9" w:qFormat="1"/>
+    <w:lsdException w:name="heading 9" w:uiPriority="9" w:qFormat="1"/>
+    <w:lsdException w:name="toc 1" w:uiPriority="39"/>
+    <w:lsdException w:name="toc 2" w:uiPriority="39"/>
+    <w:lsdException w:name="toc 3" w:uiPriority="39"/>
+    <w:lsdException w:name="toc 4" w:uiPriority="39"/>
+    <w:lsdException w:name="toc 5" w:uiPriority="39"/>
+    <w:lsdException w:name="toc 6" w:uiPriority="39"/>
+    <w:lsdException w:name="toc 7" w:uiPriority="39"/>
+    <w:lsdException w:name="toc 8" w:uiPriority="39"/>
+    <w:lsdException w:name="toc 9" w:uiPriority="39"/>
+    <w:lsdException w:name="caption" w:uiPriority="35" w:qFormat="1"/>
+    <w:lsdException w:name="Title" w:semiHidden="0" w:uiPriority="10" w:unhideWhenUsed="0" w:qFormat="1"/>
+    <w:lsdException w:name="Default Paragraph Font" w:uiPriority="1"/>
+    <w:lsdException w:name="Subtitle" w:semiHidden="0" w:uiPriority="11" w:unhideWhenUsed="0" w:qFormat="1"/>
+    <w:lsdException w:name="Strong" w:semiHidden="0" w:uiPriority="22" w:unhideWhenUsed="0" w:qFormat="1"/>
+    <w:lsdException w:name="Emphasis" w:semiHidden="0" w:uiPriority="20" w:unhideWhenUsed="0" w:qFormat="1"/>
+    <w:lsdException w:name="Table Grid" w:semiHidden="0" w:uiPriority="39" w:unhideWhenUsed="0"/>
+    <w:lsdException w:name="Note Level 1" w:semiHidden="0" w:unhideWhenUsed="0"/>
+    <w:lsdException w:name="Note Level 2" w:semiHidden="0" w:unhideWhenUsed="0"/>
+    <w:lsdException w:name="Note Level 3" w:semiHidden="0" w:unhideWhenUsed="0"/>
+    <w:lsdException w:name="Note Level 4" w:semiHidden="0" w:unhideWhenUsed="0"/>
+    <w:lsdException w:name="Note Level 5" w:semiHidden="0" w:unhideWhenUsed="0"/>
+    <w:lsdException w:name="Note Level 6" w:semiHidden="0" w:unhideWhenUsed="0"/>
+    <w:lsdException w:name="Note Level 7" w:semiHidden="0" w:unhideWhenUsed="0"/>
+    <w:lsdException w:name="Note Level 8" w:semiHidden="0" w:unhideWhenUsed="0"/>
+    <w:lsdException w:name="Note Level 9" w:semiHidden="0" w:unhideWhenUsed="0"/>
+    <w:lsdException w:name="Placeholder Text" w:unhideWhenUsed="0"/>
+    <w:lsdException w:name="No Spacing" w:semiHidden="0" w:uiPriority="1" w:unhideWhenUsed="0" w:qFormat="1"/>
+    <w:lsdException w:name="Light Shading" w:semiHidden="0" w:uiPriority="60" w:unhideWhenUsed="0"/>
+    <w:lsdException w:name="Light List" w:semiHidden="0" w:uiPriority="61" w:unhideWhenUsed="0"/>
+    <w:lsdException w:name="Light Grid" w:semiHidden="0" w:uiPriority="62" w:unhideWhenUsed="0"/>
+    <w:lsdException w:name="Medium Shading 1" w:semiHidden="0" w:uiPriority="63" w:unhideWhenUsed="0"/>
+    <w:lsdException w:name="Medium Shading 2" w:semiHidden="0" w:uiPriority="64" w:unhideWhenUsed="0"/>
+    <w:lsdException w:name="Medium List 1" w:semiHidden="0" w:uiPriority="65" w:unhideWhenUsed="0"/>
+    <w:lsdException w:name="Medium List 2" w:semiHidden="0" w:uiPriority="66" w:unhideWhenUsed="0"/>
+    <w:lsdException w:name="Medium Grid 1" w:semiHidden="0" w:uiPriority="67" w:unhideWhenUsed="0"/>
+    <w:lsdException w:name="Medium Grid 2" w:semiHidden="0" w:uiPriority="68" w:unhideWhenUsed="0"/>
+    <w:lsdException w:name="Medium Grid 3" w:semiHidden="0" w:uiPriority="69" w:unhideWhenUsed="0"/>
+    <w:lsdException w:name="Dark List" w:semiHidden="0" w:uiPriority="70" w:unhideWhenUsed="0"/>
+    <w:lsdException w:name="Colorful Shading" w:semiHidden="0" w:uiPriority="71" w:unhideWhenUsed="0"/>
+    <w:lsdException w:name="Colorful List" w:semiHidden="0" w:uiPriority="72" w:unhideWhenUsed="0"/>
+    <w:lsdException w:name="Colorful Grid" w:semiHidden="0" w:uiPriority="73" w:unhideWhenUsed="0"/>
+    <w:lsdException w:name="Light Shading Accent 1" w:semiHidden="0" w:uiPriority="60" w:unhideWhenUsed="0"/>
+    <w:lsdException w:name="Light List Accent 1" w:semiHidden="0" w:uiPriority="61" w:unhideWhenUsed="0"/>
+    <w:lsdException w:name="Light Grid Accent 1" w:semiHidden="0" w:uiPriority="62" w:unhideWhenUsed="0"/>
+    <w:lsdException w:name="Medium Shading 1 Accent 1" w:semiHidden="0" w:uiPriority="63" w:unhideWhenUsed="0"/>
+    <w:lsdException w:name="Medium Shading 2 Accent 1" w:semiHidden="0" w:uiPriority="64" w:unhideWhenUsed="0"/>
+    <w:lsdException w:name="Medium List 1 Accent 1" w:semiHidden="0" w:uiPriority="65" w:unhideWhenUsed="0"/>
+    <w:lsdException w:name="Revision" w:unhideWhenUsed="0"/>
+    <w:lsdException w:name="List Paragraph" w:semiHidden="0" w:uiPriority="34" w:unhideWhenUsed="0" w:qFormat="1"/>
+    <w:lsdException w:name="Quote" w:semiHidden="0" w:uiPriority="29" w:unhideWhenUsed="0" w:qFormat="1"/>
+    <w:lsdException w:name="Intense Quote" w:semiHidden="0" w:uiPriority="30" w:unhideWhenUsed="0" w:qFormat="1"/>
+    <w:lsdException w:name="Medium List 2 Accent 1" w:semiHidden="0" w:uiPriority="66" w:unhideWhenUsed="0"/>
+    <w:lsdException w:name="Medium Grid 1 Accent 1" w:semiHidden="0" w:uiPriority="67" w:unhideWhenUsed="0"/>
+    <w:lsdException w:name="Medium Grid 2 Accent 1" w:semiHidden="0" w:uiPriority="68" w:unhideWhenUsed="0"/>
+    <w:lsdException w:name="Medium Grid 3 Accent 1" w:semiHidden="0" w:uiPriority="69" w:unhideWhenUsed="0"/>
+    <w:lsdException w:name="Dark List Accent 1" w:semiHidden="0" w:uiPriority="70" w:unhideWhenUsed="0"/>
+    <w:lsdException w:name="Colorful Shading Accent 1" w:semiHidden="0" w:uiPriority="71" w:unhideWhenUsed="0"/>
+    <w:lsdException w:name="Colorful List Accent 1" w:semiHidden="0" w:uiPriority="72" w:unhideWhenUsed="0"/>
+    <w:lsdException w:name="Colorful Grid Accent 1" w:semiHidden="0" w:uiPriority="73" w:unhideWhenUsed="0"/>
+    <w:lsdException w:name="Light Shading Accent 2" w:semiHidden="0" w:uiPriority="60" w:unhideWhenUsed="0"/>
+    <w:lsdException w:name="Light List Accent 2" w:semiHidden="0" w:uiPriority="61" w:unhideWhenUsed="0"/>
+    <w:lsdException w:name="Light Grid Accent 2" w:semiHidden="0" w:uiPriority="62" w:unhideWhenUsed="0"/>
+    <w:lsdException w:name="Medium Shading 1 Accent 2" w:semiHidden="0" w:uiPriority="63" w:unhideWhenUsed="0"/>
+    <w:lsdException w:name="Medium Shading 2 Accent 2" w:semiHidden="0" w:uiPriority="64" w:unhideWhenUsed="0"/>
+    <w:lsdException w:name="Medium List 1 Accent 2" w:semiHidden="0" w:uiPriority="65" w:unhideWhenUsed="0"/>
+    <w:lsdException w:name="Medium List 2 Accent 2" w:semiHidden="0" w:uiPriority="66" w:unhideWhenUsed="0"/>
+    <w:lsdException w:name="Medium Grid 1 Accent 2" w:semiHidden="0" w:uiPriority="67" w:unhideWhenUsed="0"/>
+    <w:lsdException w:name="Medium Grid 2 Accent 2" w:semiHidden="0" w:uiPriority="68" w:unhideWhenUsed="0"/>
+    <w:lsdException w:name="Medium Grid 3 Accent 2" w:semiHidden="0" w:uiPriority="69" w:unhideWhenUsed="0"/>
+    <w:lsdException w:name="Dark List Accent 2" w:semiHidden="0" w:uiPriority="70" w:unhideWhenUsed="0"/>
+    <w:lsdException w:name="Colorful Shading Accent 2" w:semiHidden="0" w:uiPriority="71" w:unhideWhenUsed="0"/>
+    <w:lsdException w:name="Colorful List Accent 2" w:semiHidden="0" w:uiPriority="72" w:unhideWhenUsed="0"/>
+    <w:lsdException w:name="Colorful Grid Accent 2" w:semiHidden="0" w:uiPriority="73" w:unhideWhenUsed="0"/>
+    <w:lsdException w:name="Light Shading Accent 3" w:semiHidden="0" w:uiPriority="60" w:unhideWhenUsed="0"/>
+    <w:lsdException w:name="Light List Accent 3" w:semiHidden="0" w:uiPriority="61" w:unhideWhenUsed="0"/>
+    <w:lsdException w:name="Light Grid Accent 3" w:semiHidden="0" w:uiPriority="62" w:unhideWhenUsed="0"/>
+    <w:lsdException w:name="Medium Shading 1 Accent 3" w:semiHidden="0" w:uiPriority="63" w:unhideWhenUsed="0"/>
+    <w:lsdException w:name="Medium Shading 2 Accent 3" w:semiHidden="0" w:uiPriority="64" w:unhideWhenUsed="0"/>
+    <w:lsdException w:name="Medium List 1 Accent 3" w:semiHidden="0" w:uiPriority="65" w:unhideWhenUsed="0"/>
+    <w:lsdException w:name="Medium List 2 Accent 3" w:semiHidden="0" w:uiPriority="66" w:unhideWhenUsed="0"/>
+    <w:lsdException w:name="Medium Grid 1 Accent 3" w:semiHidden="0" w:uiPriority="67" w:unhideWhenUsed="0"/>
+    <w:lsdException w:name="Medium Grid 2 Accent 3" w:semiHidden="0" w:uiPriority="68" w:unhideWhenUsed="0"/>
+    <w:lsdException w:name="Medium Grid 3 Accent 3" w:semiHidden="0" w:uiPriority="69" w:unhideWhenUsed="0"/>
+    <w:lsdException w:name="Dark List Accent 3" w:semiHidden="0" w:uiPriority="70" w:unhideWhenUsed="0"/>
+    <w:lsdException w:name="Colorful Shading Accent 3" w:semiHidden="0" w:uiPriority="71" w:unhideWhenUsed="0"/>
+    <w:lsdException w:name="Colorful List Accent 3" w:semiHidden="0" w:uiPriority="72" w:unhideWhenUsed="0"/>
+    <w:lsdException w:name="Colorful Grid Accent 3" w:semiHidden="0" w:uiPriority="73" w:unhideWhenUsed="0"/>
+    <w:lsdException w:name="Light Shading Accent 4" w:semiHidden="0" w:uiPriority="60" w:unhideWhenUsed="0"/>
+    <w:lsdException w:name="Light List Accent 4" w:semiHidden="0" w:uiPriority="61" w:unhideWhenUsed="0"/>
+    <w:lsdException w:name="Light Grid Accent 4" w:semiHidden="0" w:uiPriority="62" w:unhideWhenUsed="0"/>
+    <w:lsdException w:name="Medium Shading 1 Accent 4" w:semiHidden="0" w:uiPriority="63" w:unhideWhenUsed="0"/>
+    <w:lsdException w:name="Medium Shading 2 Accent 4" w:semiHidden="0" w:uiPriority="64" w:unhideWhenUsed="0"/>
+    <w:lsdException w:name="Medium List 1 Accent 4" w:semiHidden="0" w:uiPriority="65" w:unhideWhenUsed="0"/>
+    <w:lsdException w:name="Medium List 2 Accent 4" w:semiHidden="0" w:uiPriority="66" w:unhideWhenUsed="0"/>
+    <w:lsdException w:name="Medium Grid 1 Accent 4" w:semiHidden="0" w:uiPriority="67" w:unhideWhenUsed="0"/>
+    <w:lsdException w:name="Medium Grid 2 Accent 4" w:semiHidden="0" w:uiPriority="68" w:unhideWhenUsed="0"/>
+    <w:lsdException w:name="Medium Grid 3 Accent 4" w:semiHidden="0" w:uiPriority="69" w:unhideWhenUsed="0"/>
+    <w:lsdException w:name="Dark List Accent 4" w:semiHidden="0" w:uiPriority="70" w:unhideWhenUsed="0"/>
+    <w:lsdException w:name="Colorful Shading Accent 4" w:semiHidden="0" w:uiPriority="71" w:unhideWhenUsed="0"/>
+    <w:lsdException w:name="Colorful List Accent 4" w:semiHidden="0" w:uiPriority="72" w:unhideWhenUsed="0"/>
+    <w:lsdException w:name="Colorful Grid Accent 4" w:semiHidden="0" w:uiPriority="73" w:unhideWhenUsed="0"/>
+    <w:lsdException w:name="Light Shading Accent 5" w:semiHidden="0" w:uiPriority="60" w:unhideWhenUsed="0"/>
+    <w:lsdException w:name="Light List Accent 5" w:semiHidden="0" w:uiPriority="61" w:unhideWhenUsed="0"/>
+    <w:lsdException w:name="Light Grid Accent 5" w:semiHidden="0" w:uiPriority="62" w:unhideWhenUsed="0"/>
+    <w:lsdException w:name="Medium Shading 1 Accent 5" w:semiHidden="0" w:uiPriority="63" w:unhideWhenUsed="0"/>
+    <w:lsdException w:name="Medium Shading 2 Accent 5" w:semiHidden="0" w:uiPriority="64" w:unhideWhenUsed="0"/>
+    <w:lsdException w:name="Medium List 1 Accent 5" w:semiHidden="0" w:uiPriority="65" w:unhideWhenUsed="0"/>
+    <w:lsdException w:name="Medium List 2 Accent 5" w:semiHidden="0" w:uiPriority="66" w:unhideWhenUsed="0"/>
+    <w:lsdException w:name="Medium Grid 1 Accent 5" w:semiHidden="0" w:uiPriority="67" w:unhideWhenUsed="0"/>
+    <w:lsdException w:name="Medium Grid 2 Accent 5" w:semiHidden="0" w:uiPriority="68" w:unhideWhenUsed="0"/>
+    <w:lsdException w:name="Medium Grid 3 Accent 5" w:semiHidden="0" w:uiPriority="69" w:unhideWhenUsed="0"/>
+    <w:lsdException w:name="Dark List Accent 5" w:semiHidden="0" w:uiPriority="70" w:unhideWhenUsed="0"/>
+    <w:lsdException w:name="Colorful Shading Accent 5" w:semiHidden="0" w:uiPriority="71" w:unhideWhenUsed="0"/>
+    <w:lsdException w:name="Colorful List Accent 5" w:semiHidden="0" w:uiPriority="72" w:unhideWhenUsed="0"/>
+    <w:lsdException w:name="Colorful Grid Accent 5" w:semiHidden="0" w:uiPriority="73" w:unhideWhenUsed="0"/>
+    <w:lsdException w:name="Light Shading Accent 6" w:semiHidden="0" w:uiPriority="60" w:unhideWhenUsed="0"/>
+    <w:lsdException w:name="Light List Accent 6" w:semiHidden="0" w:uiPriority="61" w:unhideWhenUsed="0"/>
+    <w:lsdException w:name="Light Grid Accent 6" w:semiHidden="0" w:uiPriority="62" w:unhideWhenUsed="0"/>
+    <w:lsdException w:name="Medium Shading 1 Accent 6" w:semiHidden="0" w:uiPriority="63" w:unhideWhenUsed="0"/>
+    <w:lsdException w:name="Medium Shading 2 Accent 6" w:semiHidden="0" w:uiPriority="64" w:unhideWhenUsed="0"/>
+    <w:lsdException w:name="Medium List 1 Accent 6" w:semiHidden="0" w:uiPriority="65" w:unhideWhenUsed="0"/>
+    <w:lsdException w:name="Medium List 2 Accent 6" w:semiHidden="0" w:uiPriority="66" w:unhideWhenUsed="0"/>
+    <w:lsdException w:name="Medium Grid 1 Accent 6" w:semiHidden="0" w:uiPriority="67" w:unhideWhenUsed="0"/>
+    <w:lsdException w:name="Medium Grid 2 Accent 6" w:semiHidden="0" w:uiPriority="68" w:unhideWhenUsed="0"/>
+    <w:lsdException w:name="Medium Grid 3 Accent 6" w:semiHidden="0" w:uiPriority="69" w:unhideWhenUsed="0"/>
+    <w:lsdException w:name="Dark List Accent 6" w:semiHidden="0" w:uiPriority="70" w:unhideWhenUsed="0"/>
+    <w:lsdException w:name="Colorful Shading Accent 6" w:semiHidden="0" w:uiPriority="71" w:unhideWhenUsed="0"/>
+    <w:lsdException w:name="Colorful List Accent 6" w:semiHidden="0" w:uiPriority="72" w:unhideWhenUsed="0"/>
+    <w:lsdException w:name="Colorful Grid Accent 6" w:semiHidden="0" w:uiPriority="73" w:unhideWhenUsed="0"/>
+    <w:lsdException w:name="Subtle Emphasis" w:semiHidden="0" w:uiPriority="19" w:unhideWhenUsed="0" w:qFormat="1"/>
+    <w:lsdException w:name="Intense Emphasis" w:semiHidden="0" w:uiPriority="21" w:unhideWhenUsed="0" w:qFormat="1"/>
+    <w:lsdException w:name="Subtle Reference" w:semiHidden="0" w:uiPriority="31" w:unhideWhenUsed="0" w:qFormat="1"/>
+    <w:lsdException w:name="Intense Reference" w:semiHidden="0" w:uiPriority="32" w:unhideWhenUsed="0" w:qFormat="1"/>
+    <w:lsdException w:name="Book Title" w:semiHidden="0" w:uiPriority="33" w:unhideWhenUsed="0" w:qFormat="1"/>
+    <w:lsdException w:name="Bibliography" w:uiPriority="37"/>
+    <w:lsdException w:name="TOC Heading" w:uiPriority="39" w:qFormat="1"/>
   </w:latentStyles>
   <w:style w:type="paragraph" w:default="1" w:styleId="Normal">
     <w:name w:val="Normal"/>
@@ -17247,7 +17106,7 @@
   <a:extraClrSchemeLst/>
   <a:extLst>
     <a:ext uri="{05A4C25C-085E-4340-85A3-A5531E510DB2}">
-      <thm15:themeFamily xmlns:thm15="http://schemas.microsoft.com/office/thememl/2012/main" name="Office Theme" id="{62F939B6-93AF-4DB8-9C6B-D6C7DFDC589F}" vid="{4A3C46E8-61CC-4603-A589-7422A47A8E4A}"/>
+      <thm15:themeFamily xmlns:thm15="http://schemas.microsoft.com/office/thememl/2012/main" xmlns="" name="Office Theme" id="{62F939B6-93AF-4DB8-9C6B-D6C7DFDC589F}" vid="{4A3C46E8-61CC-4603-A589-7422A47A8E4A}"/>
     </a:ext>
   </a:extLst>
 </a:theme>

</xml_diff>